<commit_message>
footer update + word
</commit_message>
<xml_diff>
--- a/documents/Activité 1.docx
+++ b/documents/Activité 1.docx
@@ -1,6 +1,6 @@
 
 <file path=word/document.xml><?xml version="1.0" encoding="utf-8"?>
-<w:document xmlns:wpc="http://schemas.microsoft.com/office/word/2010/wordprocessingCanvas" xmlns:cx="http://schemas.microsoft.com/office/drawing/2014/chartex" xmlns:cx1="http://schemas.microsoft.com/office/drawing/2015/9/8/chartex" xmlns:cx2="http://schemas.microsoft.com/office/drawing/2015/10/21/chartex" xmlns:cx3="http://schemas.microsoft.com/office/drawing/2016/5/9/chartex" xmlns:cx4="http://schemas.microsoft.com/office/drawing/2016/5/10/chartex" xmlns:cx5="http://schemas.microsoft.com/office/drawing/2016/5/11/chartex" xmlns:cx6="http://schemas.microsoft.com/office/drawing/2016/5/12/chartex" xmlns:cx7="http://schemas.microsoft.com/office/drawing/2016/5/13/chartex" xmlns:cx8="http://schemas.microsoft.com/office/drawing/2016/5/14/chartex" xmlns:mc="http://schemas.openxmlformats.org/markup-compatibility/2006" xmlns:aink="http://schemas.microsoft.com/office/drawing/2016/ink" xmlns:am3d="http://schemas.microsoft.com/office/drawing/2017/model3d" xmlns:o="urn:schemas-microsoft-com:office:office" xmlns:r="http://schemas.openxmlformats.org/officeDocument/2006/relationships" xmlns:m="http://schemas.openxmlformats.org/officeDocument/2006/math" xmlns:v="urn:schemas-microsoft-com:vml" xmlns:wp14="http://schemas.microsoft.com/office/word/2010/wordprocessingDrawing" xmlns:wp="http://schemas.openxmlformats.org/drawingml/2006/wordprocessingDrawing" xmlns:w10="urn:schemas-microsoft-com:office:word" xmlns:w="http://schemas.openxmlformats.org/wordprocessingml/2006/main" xmlns:w14="http://schemas.microsoft.com/office/word/2010/wordml" xmlns:w15="http://schemas.microsoft.com/office/word/2012/wordml" xmlns:w16cex="http://schemas.microsoft.com/office/word/2018/wordml/cex" xmlns:w16cid="http://schemas.microsoft.com/office/word/2016/wordml/cid" xmlns:w16="http://schemas.microsoft.com/office/word/2018/wordml" xmlns:w16sdtdh="http://schemas.microsoft.com/office/word/2020/wordml/sdtdatahash" xmlns:w16se="http://schemas.microsoft.com/office/word/2015/wordml/symex" xmlns:wpg="http://schemas.microsoft.com/office/word/2010/wordprocessingGroup" xmlns:wpi="http://schemas.microsoft.com/office/word/2010/wordprocessingInk" xmlns:wne="http://schemas.microsoft.com/office/word/2006/wordml" xmlns:wps="http://schemas.microsoft.com/office/word/2010/wordprocessingShape" mc:Ignorable="w14 w15 w16se w16cid w16 w16cex w16sdtdh wp14">
+<w:document xmlns:ve="http://schemas.openxmlformats.org/markup-compatibility/2006" xmlns:o="urn:schemas-microsoft-com:office:office" xmlns:r="http://schemas.openxmlformats.org/officeDocument/2006/relationships" xmlns:m="http://schemas.openxmlformats.org/officeDocument/2006/math" xmlns:v="urn:schemas-microsoft-com:vml" xmlns:wp="http://schemas.openxmlformats.org/drawingml/2006/wordprocessingDrawing" xmlns:w10="urn:schemas-microsoft-com:office:word" xmlns:w="http://schemas.openxmlformats.org/wordprocessingml/2006/main" xmlns:wne="http://schemas.microsoft.com/office/word/2006/wordml">
   <w:body>
     <w:p>
       <w:pPr>
@@ -289,6 +289,107 @@
           <w:lang w:val="fr-FR"/>
         </w:rPr>
         <w:t>Indiquer le résultat à l’issu des combats</w:t>
+      </w:r>
+    </w:p>
+    <w:p>
+      <w:pPr>
+        <w:rPr>
+          <w:sz w:val="24"/>
+          <w:szCs w:val="24"/>
+          <w:lang w:val="fr-FR"/>
+        </w:rPr>
+      </w:pPr>
+    </w:p>
+    <w:p>
+      <w:pPr>
+        <w:jc w:val="center"/>
+        <w:rPr>
+          <w:sz w:val="40"/>
+          <w:szCs w:val="40"/>
+        </w:rPr>
+      </w:pPr>
+      <w:r>
+        <w:rPr>
+          <w:sz w:val="40"/>
+          <w:szCs w:val="40"/>
+          <w:lang w:val="fr-FR"/>
+        </w:rPr>
+        <w:t>Activité</w:t>
+      </w:r>
+      <w:r>
+        <w:rPr>
+          <w:sz w:val="40"/>
+          <w:szCs w:val="40"/>
+        </w:rPr>
+        <w:t xml:space="preserve"> 2</w:t>
+      </w:r>
+    </w:p>
+    <w:p>
+      <w:pPr>
+        <w:rPr>
+          <w:sz w:val="24"/>
+          <w:szCs w:val="24"/>
+          <w:lang w:val="fr-FR"/>
+        </w:rPr>
+      </w:pPr>
+    </w:p>
+    <w:p>
+      <w:pPr>
+        <w:rPr>
+          <w:sz w:val="24"/>
+          <w:szCs w:val="24"/>
+          <w:lang w:val="fr-FR"/>
+        </w:rPr>
+      </w:pPr>
+    </w:p>
+    <w:p>
+      <w:pPr>
+        <w:rPr>
+          <w:sz w:val="24"/>
+          <w:szCs w:val="24"/>
+          <w:lang w:val="fr-FR"/>
+        </w:rPr>
+      </w:pPr>
+      <w:r>
+        <w:rPr>
+          <w:sz w:val="24"/>
+          <w:szCs w:val="24"/>
+          <w:lang w:val="fr-FR"/>
+        </w:rPr>
+        <w:t>Notre système a pour but d’automatiser et facilité la gestion du challenge au niveau des créations de poules, classements, notations des jurys.</w:t>
+      </w:r>
+    </w:p>
+    <w:p>
+      <w:pPr>
+        <w:rPr>
+          <w:sz w:val="24"/>
+          <w:szCs w:val="24"/>
+          <w:lang w:val="fr-FR"/>
+        </w:rPr>
+      </w:pPr>
+    </w:p>
+    <w:p>
+      <w:pPr>
+        <w:jc w:val="center"/>
+        <w:rPr>
+          <w:sz w:val="40"/>
+          <w:szCs w:val="40"/>
+        </w:rPr>
+      </w:pPr>
+      <w:r>
+        <w:rPr>
+          <w:sz w:val="40"/>
+          <w:szCs w:val="40"/>
+          <w:lang w:val="fr-FR"/>
+        </w:rPr>
+        <w:t>Activité</w:t>
+      </w:r>
+      <w:r>
+        <w:rPr>
+          <w:sz w:val="40"/>
+          <w:szCs w:val="40"/>
+        </w:rPr>
+        <w:t xml:space="preserve"> 3</w:t>
       </w:r>
     </w:p>
     <w:p>
@@ -311,8 +412,8 @@
 </file>
 
 <file path=word/numbering.xml><?xml version="1.0" encoding="utf-8"?>
-<w:numbering xmlns:wpc="http://schemas.microsoft.com/office/word/2010/wordprocessingCanvas" xmlns:cx="http://schemas.microsoft.com/office/drawing/2014/chartex" xmlns:cx1="http://schemas.microsoft.com/office/drawing/2015/9/8/chartex" xmlns:cx2="http://schemas.microsoft.com/office/drawing/2015/10/21/chartex" xmlns:cx3="http://schemas.microsoft.com/office/drawing/2016/5/9/chartex" xmlns:cx4="http://schemas.microsoft.com/office/drawing/2016/5/10/chartex" xmlns:cx5="http://schemas.microsoft.com/office/drawing/2016/5/11/chartex" xmlns:cx6="http://schemas.microsoft.com/office/drawing/2016/5/12/chartex" xmlns:cx7="http://schemas.microsoft.com/office/drawing/2016/5/13/chartex" xmlns:cx8="http://schemas.microsoft.com/office/drawing/2016/5/14/chartex" xmlns:mc="http://schemas.openxmlformats.org/markup-compatibility/2006" xmlns:aink="http://schemas.microsoft.com/office/drawing/2016/ink" xmlns:am3d="http://schemas.microsoft.com/office/drawing/2017/model3d" xmlns:o="urn:schemas-microsoft-com:office:office" xmlns:r="http://schemas.openxmlformats.org/officeDocument/2006/relationships" xmlns:m="http://schemas.openxmlformats.org/officeDocument/2006/math" xmlns:v="urn:schemas-microsoft-com:vml" xmlns:wp14="http://schemas.microsoft.com/office/word/2010/wordprocessingDrawing" xmlns:wp="http://schemas.openxmlformats.org/drawingml/2006/wordprocessingDrawing" xmlns:w10="urn:schemas-microsoft-com:office:word" xmlns:w="http://schemas.openxmlformats.org/wordprocessingml/2006/main" xmlns:w14="http://schemas.microsoft.com/office/word/2010/wordml" xmlns:w15="http://schemas.microsoft.com/office/word/2012/wordml" xmlns:w16cex="http://schemas.microsoft.com/office/word/2018/wordml/cex" xmlns:w16cid="http://schemas.microsoft.com/office/word/2016/wordml/cid" xmlns:w16="http://schemas.microsoft.com/office/word/2018/wordml" xmlns:w16sdtdh="http://schemas.microsoft.com/office/word/2020/wordml/sdtdatahash" xmlns:w16se="http://schemas.microsoft.com/office/word/2015/wordml/symex" xmlns:wpg="http://schemas.microsoft.com/office/word/2010/wordprocessingGroup" xmlns:wpi="http://schemas.microsoft.com/office/word/2010/wordprocessingInk" xmlns:wne="http://schemas.microsoft.com/office/word/2006/wordml" xmlns:wps="http://schemas.microsoft.com/office/word/2010/wordprocessingShape" mc:Ignorable="w14 w15 w16se w16cid w16 w16cex w16sdtdh wp14">
-  <w:abstractNum w:abstractNumId="0" w15:restartNumberingAfterBreak="0">
+<w:numbering xmlns:ve="http://schemas.openxmlformats.org/markup-compatibility/2006" xmlns:o="urn:schemas-microsoft-com:office:office" xmlns:r="http://schemas.openxmlformats.org/officeDocument/2006/relationships" xmlns:m="http://schemas.openxmlformats.org/officeDocument/2006/math" xmlns:v="urn:schemas-microsoft-com:vml" xmlns:wp="http://schemas.openxmlformats.org/drawingml/2006/wordprocessingDrawing" xmlns:w10="urn:schemas-microsoft-com:office:word" xmlns:w="http://schemas.openxmlformats.org/wordprocessingml/2006/main" xmlns:wne="http://schemas.microsoft.com/office/word/2006/wordml">
+  <w:abstractNum w:abstractNumId="0">
     <w:nsid w:val="0E5E5DE8"/>
     <w:multiLevelType w:val="hybridMultilevel"/>
     <w:tmpl w:val="B47814CE"/>
@@ -452,7 +553,7 @@
       </w:rPr>
     </w:lvl>
   </w:abstractNum>
-  <w:abstractNum w:abstractNumId="1" w15:restartNumberingAfterBreak="0">
+  <w:abstractNum w:abstractNumId="1">
     <w:nsid w:val="1D032DFC"/>
     <w:multiLevelType w:val="hybridMultilevel"/>
     <w:tmpl w:val="A210CA20"/>
@@ -562,7 +663,7 @@
       </w:rPr>
     </w:lvl>
   </w:abstractNum>
-  <w:abstractNum w:abstractNumId="2" w15:restartNumberingAfterBreak="0">
+  <w:abstractNum w:abstractNumId="2">
     <w:nsid w:val="2D071259"/>
     <w:multiLevelType w:val="hybridMultilevel"/>
     <w:tmpl w:val="3656CF48"/>
@@ -672,7 +773,7 @@
       </w:rPr>
     </w:lvl>
   </w:abstractNum>
-  <w:abstractNum w:abstractNumId="3" w15:restartNumberingAfterBreak="0">
+  <w:abstractNum w:abstractNumId="3">
     <w:nsid w:val="54A926F3"/>
     <w:multiLevelType w:val="hybridMultilevel"/>
     <w:tmpl w:val="E5826FEE"/>
@@ -785,7 +886,7 @@
       </w:rPr>
     </w:lvl>
   </w:abstractNum>
-  <w:abstractNum w:abstractNumId="4" w15:restartNumberingAfterBreak="0">
+  <w:abstractNum w:abstractNumId="4">
     <w:nsid w:val="7C4818D4"/>
     <w:multiLevelType w:val="hybridMultilevel"/>
     <w:tmpl w:val="6C5CA40A"/>
@@ -944,7 +1045,7 @@
 </file>
 
 <file path=word/styles.xml><?xml version="1.0" encoding="utf-8"?>
-<w:styles xmlns:mc="http://schemas.openxmlformats.org/markup-compatibility/2006" xmlns:r="http://schemas.openxmlformats.org/officeDocument/2006/relationships" xmlns:w="http://schemas.openxmlformats.org/wordprocessingml/2006/main" xmlns:w14="http://schemas.microsoft.com/office/word/2010/wordml" xmlns:w15="http://schemas.microsoft.com/office/word/2012/wordml" xmlns:w16cex="http://schemas.microsoft.com/office/word/2018/wordml/cex" xmlns:w16cid="http://schemas.microsoft.com/office/word/2016/wordml/cid" xmlns:w16="http://schemas.microsoft.com/office/word/2018/wordml" xmlns:w16sdtdh="http://schemas.microsoft.com/office/word/2020/wordml/sdtdatahash" xmlns:w16se="http://schemas.microsoft.com/office/word/2015/wordml/symex" mc:Ignorable="w14 w15 w16se w16cid w16 w16cex w16sdtdh">
+<w:styles xmlns:r="http://schemas.openxmlformats.org/officeDocument/2006/relationships" xmlns:w="http://schemas.openxmlformats.org/wordprocessingml/2006/main">
   <w:docDefaults>
     <w:rPrDefault>
       <w:rPr>
@@ -960,391 +1061,154 @@
       </w:pPr>
     </w:pPrDefault>
   </w:docDefaults>
-  <w:latentStyles w:defLockedState="0" w:defUIPriority="99" w:defSemiHidden="0" w:defUnhideWhenUsed="0" w:defQFormat="0" w:count="376">
-    <w:lsdException w:name="Normal" w:uiPriority="0" w:qFormat="1"/>
-    <w:lsdException w:name="heading 1" w:uiPriority="9" w:qFormat="1"/>
-    <w:lsdException w:name="heading 2" w:semiHidden="1" w:uiPriority="9" w:unhideWhenUsed="1" w:qFormat="1"/>
-    <w:lsdException w:name="heading 3" w:semiHidden="1" w:uiPriority="9" w:unhideWhenUsed="1" w:qFormat="1"/>
-    <w:lsdException w:name="heading 4" w:semiHidden="1" w:uiPriority="9" w:unhideWhenUsed="1" w:qFormat="1"/>
-    <w:lsdException w:name="heading 5" w:semiHidden="1" w:uiPriority="9" w:unhideWhenUsed="1" w:qFormat="1"/>
-    <w:lsdException w:name="heading 6" w:semiHidden="1" w:uiPriority="9" w:unhideWhenUsed="1" w:qFormat="1"/>
-    <w:lsdException w:name="heading 7" w:semiHidden="1" w:uiPriority="9" w:unhideWhenUsed="1" w:qFormat="1"/>
-    <w:lsdException w:name="heading 8" w:semiHidden="1" w:uiPriority="9" w:unhideWhenUsed="1" w:qFormat="1"/>
-    <w:lsdException w:name="heading 9" w:semiHidden="1" w:uiPriority="9" w:unhideWhenUsed="1" w:qFormat="1"/>
-    <w:lsdException w:name="index 1" w:semiHidden="1" w:unhideWhenUsed="1"/>
-    <w:lsdException w:name="index 2" w:semiHidden="1" w:unhideWhenUsed="1"/>
-    <w:lsdException w:name="index 3" w:semiHidden="1" w:unhideWhenUsed="1"/>
-    <w:lsdException w:name="index 4" w:semiHidden="1" w:unhideWhenUsed="1"/>
-    <w:lsdException w:name="index 5" w:semiHidden="1" w:unhideWhenUsed="1"/>
-    <w:lsdException w:name="index 6" w:semiHidden="1" w:unhideWhenUsed="1"/>
-    <w:lsdException w:name="index 7" w:semiHidden="1" w:unhideWhenUsed="1"/>
-    <w:lsdException w:name="index 8" w:semiHidden="1" w:unhideWhenUsed="1"/>
-    <w:lsdException w:name="index 9" w:semiHidden="1" w:unhideWhenUsed="1"/>
-    <w:lsdException w:name="toc 1" w:semiHidden="1" w:uiPriority="39" w:unhideWhenUsed="1"/>
-    <w:lsdException w:name="toc 2" w:semiHidden="1" w:uiPriority="39" w:unhideWhenUsed="1"/>
-    <w:lsdException w:name="toc 3" w:semiHidden="1" w:uiPriority="39" w:unhideWhenUsed="1"/>
-    <w:lsdException w:name="toc 4" w:semiHidden="1" w:uiPriority="39" w:unhideWhenUsed="1"/>
-    <w:lsdException w:name="toc 5" w:semiHidden="1" w:uiPriority="39" w:unhideWhenUsed="1"/>
-    <w:lsdException w:name="toc 6" w:semiHidden="1" w:uiPriority="39" w:unhideWhenUsed="1"/>
-    <w:lsdException w:name="toc 7" w:semiHidden="1" w:uiPriority="39" w:unhideWhenUsed="1"/>
-    <w:lsdException w:name="toc 8" w:semiHidden="1" w:uiPriority="39" w:unhideWhenUsed="1"/>
-    <w:lsdException w:name="toc 9" w:semiHidden="1" w:uiPriority="39" w:unhideWhenUsed="1"/>
-    <w:lsdException w:name="Normal Indent" w:semiHidden="1" w:unhideWhenUsed="1"/>
-    <w:lsdException w:name="footnote text" w:semiHidden="1" w:unhideWhenUsed="1"/>
-    <w:lsdException w:name="annotation text" w:semiHidden="1" w:unhideWhenUsed="1"/>
-    <w:lsdException w:name="header" w:semiHidden="1" w:unhideWhenUsed="1"/>
-    <w:lsdException w:name="footer" w:semiHidden="1" w:unhideWhenUsed="1"/>
-    <w:lsdException w:name="index heading" w:semiHidden="1" w:unhideWhenUsed="1"/>
-    <w:lsdException w:name="caption" w:semiHidden="1" w:uiPriority="35" w:unhideWhenUsed="1" w:qFormat="1"/>
-    <w:lsdException w:name="table of figures" w:semiHidden="1" w:unhideWhenUsed="1"/>
-    <w:lsdException w:name="envelope address" w:semiHidden="1" w:unhideWhenUsed="1"/>
-    <w:lsdException w:name="envelope return" w:semiHidden="1" w:unhideWhenUsed="1"/>
-    <w:lsdException w:name="footnote reference" w:semiHidden="1" w:unhideWhenUsed="1"/>
-    <w:lsdException w:name="annotation reference" w:semiHidden="1" w:unhideWhenUsed="1"/>
-    <w:lsdException w:name="line number" w:semiHidden="1" w:unhideWhenUsed="1"/>
-    <w:lsdException w:name="page number" w:semiHidden="1" w:unhideWhenUsed="1"/>
-    <w:lsdException w:name="endnote reference" w:semiHidden="1" w:unhideWhenUsed="1"/>
-    <w:lsdException w:name="endnote text" w:semiHidden="1" w:unhideWhenUsed="1"/>
-    <w:lsdException w:name="table of authorities" w:semiHidden="1" w:unhideWhenUsed="1"/>
-    <w:lsdException w:name="macro" w:semiHidden="1" w:unhideWhenUsed="1"/>
-    <w:lsdException w:name="toa heading" w:semiHidden="1" w:unhideWhenUsed="1"/>
-    <w:lsdException w:name="List" w:semiHidden="1" w:unhideWhenUsed="1"/>
-    <w:lsdException w:name="List Bullet" w:semiHidden="1" w:unhideWhenUsed="1"/>
-    <w:lsdException w:name="List Number" w:semiHidden="1" w:unhideWhenUsed="1"/>
-    <w:lsdException w:name="List 2" w:semiHidden="1" w:unhideWhenUsed="1"/>
-    <w:lsdException w:name="List 3" w:semiHidden="1" w:unhideWhenUsed="1"/>
-    <w:lsdException w:name="List 4" w:semiHidden="1" w:unhideWhenUsed="1"/>
-    <w:lsdException w:name="List 5" w:semiHidden="1" w:unhideWhenUsed="1"/>
-    <w:lsdException w:name="List Bullet 2" w:semiHidden="1" w:unhideWhenUsed="1"/>
-    <w:lsdException w:name="List Bullet 3" w:semiHidden="1" w:unhideWhenUsed="1"/>
-    <w:lsdException w:name="List Bullet 4" w:semiHidden="1" w:unhideWhenUsed="1"/>
-    <w:lsdException w:name="List Bullet 5" w:semiHidden="1" w:unhideWhenUsed="1"/>
-    <w:lsdException w:name="List Number 2" w:semiHidden="1" w:unhideWhenUsed="1"/>
-    <w:lsdException w:name="List Number 3" w:semiHidden="1" w:unhideWhenUsed="1"/>
-    <w:lsdException w:name="List Number 4" w:semiHidden="1" w:unhideWhenUsed="1"/>
-    <w:lsdException w:name="List Number 5" w:semiHidden="1" w:unhideWhenUsed="1"/>
-    <w:lsdException w:name="Title" w:uiPriority="10" w:qFormat="1"/>
-    <w:lsdException w:name="Closing" w:semiHidden="1" w:unhideWhenUsed="1"/>
-    <w:lsdException w:name="Signature" w:semiHidden="1" w:unhideWhenUsed="1"/>
-    <w:lsdException w:name="Default Paragraph Font" w:semiHidden="1" w:uiPriority="1" w:unhideWhenUsed="1"/>
-    <w:lsdException w:name="Body Text" w:semiHidden="1" w:unhideWhenUsed="1"/>
-    <w:lsdException w:name="Body Text Indent" w:semiHidden="1" w:unhideWhenUsed="1"/>
-    <w:lsdException w:name="List Continue" w:semiHidden="1" w:unhideWhenUsed="1"/>
-    <w:lsdException w:name="List Continue 2" w:semiHidden="1" w:unhideWhenUsed="1"/>
-    <w:lsdException w:name="List Continue 3" w:semiHidden="1" w:unhideWhenUsed="1"/>
-    <w:lsdException w:name="List Continue 4" w:semiHidden="1" w:unhideWhenUsed="1"/>
-    <w:lsdException w:name="List Continue 5" w:semiHidden="1" w:unhideWhenUsed="1"/>
-    <w:lsdException w:name="Message Header" w:semiHidden="1" w:unhideWhenUsed="1"/>
-    <w:lsdException w:name="Subtitle" w:uiPriority="11" w:qFormat="1"/>
-    <w:lsdException w:name="Salutation" w:semiHidden="1" w:unhideWhenUsed="1"/>
-    <w:lsdException w:name="Date" w:semiHidden="1" w:unhideWhenUsed="1"/>
-    <w:lsdException w:name="Body Text First Indent" w:semiHidden="1" w:unhideWhenUsed="1"/>
-    <w:lsdException w:name="Body Text First Indent 2" w:semiHidden="1" w:unhideWhenUsed="1"/>
-    <w:lsdException w:name="Note Heading" w:semiHidden="1" w:unhideWhenUsed="1"/>
-    <w:lsdException w:name="Body Text 2" w:semiHidden="1" w:unhideWhenUsed="1"/>
-    <w:lsdException w:name="Body Text 3" w:semiHidden="1" w:unhideWhenUsed="1"/>
-    <w:lsdException w:name="Body Text Indent 2" w:semiHidden="1" w:unhideWhenUsed="1"/>
-    <w:lsdException w:name="Body Text Indent 3" w:semiHidden="1" w:unhideWhenUsed="1"/>
-    <w:lsdException w:name="Block Text" w:semiHidden="1" w:unhideWhenUsed="1"/>
-    <w:lsdException w:name="Hyperlink" w:semiHidden="1" w:unhideWhenUsed="1"/>
-    <w:lsdException w:name="FollowedHyperlink" w:semiHidden="1" w:unhideWhenUsed="1"/>
-    <w:lsdException w:name="Strong" w:uiPriority="22" w:qFormat="1"/>
-    <w:lsdException w:name="Emphasis" w:uiPriority="20" w:qFormat="1"/>
-    <w:lsdException w:name="Document Map" w:semiHidden="1" w:unhideWhenUsed="1"/>
-    <w:lsdException w:name="Plain Text" w:semiHidden="1" w:unhideWhenUsed="1"/>
-    <w:lsdException w:name="E-mail Signature" w:semiHidden="1" w:unhideWhenUsed="1"/>
-    <w:lsdException w:name="HTML Top of Form" w:semiHidden="1" w:unhideWhenUsed="1"/>
-    <w:lsdException w:name="HTML Bottom of Form" w:semiHidden="1" w:unhideWhenUsed="1"/>
-    <w:lsdException w:name="Normal (Web)" w:semiHidden="1" w:unhideWhenUsed="1"/>
-    <w:lsdException w:name="HTML Acronym" w:semiHidden="1" w:unhideWhenUsed="1"/>
-    <w:lsdException w:name="HTML Address" w:semiHidden="1" w:unhideWhenUsed="1"/>
-    <w:lsdException w:name="HTML Cite" w:semiHidden="1" w:unhideWhenUsed="1"/>
-    <w:lsdException w:name="HTML Code" w:semiHidden="1" w:unhideWhenUsed="1"/>
-    <w:lsdException w:name="HTML Definition" w:semiHidden="1" w:unhideWhenUsed="1"/>
-    <w:lsdException w:name="HTML Keyboard" w:semiHidden="1" w:unhideWhenUsed="1"/>
-    <w:lsdException w:name="HTML Preformatted" w:semiHidden="1" w:unhideWhenUsed="1"/>
-    <w:lsdException w:name="HTML Sample" w:semiHidden="1" w:unhideWhenUsed="1"/>
-    <w:lsdException w:name="HTML Typewriter" w:semiHidden="1" w:unhideWhenUsed="1"/>
-    <w:lsdException w:name="HTML Variable" w:semiHidden="1" w:unhideWhenUsed="1"/>
-    <w:lsdException w:name="Normal Table" w:semiHidden="1" w:unhideWhenUsed="1"/>
-    <w:lsdException w:name="annotation subject" w:semiHidden="1" w:unhideWhenUsed="1"/>
-    <w:lsdException w:name="No List" w:semiHidden="1" w:unhideWhenUsed="1"/>
-    <w:lsdException w:name="Outline List 1" w:semiHidden="1" w:unhideWhenUsed="1"/>
-    <w:lsdException w:name="Outline List 2" w:semiHidden="1" w:unhideWhenUsed="1"/>
-    <w:lsdException w:name="Outline List 3" w:semiHidden="1" w:unhideWhenUsed="1"/>
-    <w:lsdException w:name="Table Simple 1" w:semiHidden="1" w:unhideWhenUsed="1"/>
-    <w:lsdException w:name="Table Simple 2" w:semiHidden="1" w:unhideWhenUsed="1"/>
-    <w:lsdException w:name="Table Simple 3" w:semiHidden="1" w:unhideWhenUsed="1"/>
-    <w:lsdException w:name="Table Classic 1" w:semiHidden="1" w:unhideWhenUsed="1"/>
-    <w:lsdException w:name="Table Classic 2" w:semiHidden="1" w:unhideWhenUsed="1"/>
-    <w:lsdException w:name="Table Classic 3" w:semiHidden="1" w:unhideWhenUsed="1"/>
-    <w:lsdException w:name="Table Classic 4" w:semiHidden="1" w:unhideWhenUsed="1"/>
-    <w:lsdException w:name="Table Colorful 1" w:semiHidden="1" w:unhideWhenUsed="1"/>
-    <w:lsdException w:name="Table Colorful 2" w:semiHidden="1" w:unhideWhenUsed="1"/>
-    <w:lsdException w:name="Table Colorful 3" w:semiHidden="1" w:unhideWhenUsed="1"/>
-    <w:lsdException w:name="Table Columns 1" w:semiHidden="1" w:unhideWhenUsed="1"/>
-    <w:lsdException w:name="Table Columns 2" w:semiHidden="1" w:unhideWhenUsed="1"/>
-    <w:lsdException w:name="Table Columns 3" w:semiHidden="1" w:unhideWhenUsed="1"/>
-    <w:lsdException w:name="Table Columns 4" w:semiHidden="1" w:unhideWhenUsed="1"/>
-    <w:lsdException w:name="Table Columns 5" w:semiHidden="1" w:unhideWhenUsed="1"/>
-    <w:lsdException w:name="Table Grid 1" w:semiHidden="1" w:unhideWhenUsed="1"/>
-    <w:lsdException w:name="Table Grid 2" w:semiHidden="1" w:unhideWhenUsed="1"/>
-    <w:lsdException w:name="Table Grid 3" w:semiHidden="1" w:unhideWhenUsed="1"/>
-    <w:lsdException w:name="Table Grid 4" w:semiHidden="1" w:unhideWhenUsed="1"/>
-    <w:lsdException w:name="Table Grid 5" w:semiHidden="1" w:unhideWhenUsed="1"/>
-    <w:lsdException w:name="Table Grid 6" w:semiHidden="1" w:unhideWhenUsed="1"/>
-    <w:lsdException w:name="Table Grid 7" w:semiHidden="1" w:unhideWhenUsed="1"/>
-    <w:lsdException w:name="Table Grid 8" w:semiHidden="1" w:unhideWhenUsed="1"/>
-    <w:lsdException w:name="Table List 1" w:semiHidden="1" w:unhideWhenUsed="1"/>
-    <w:lsdException w:name="Table List 2" w:semiHidden="1" w:unhideWhenUsed="1"/>
-    <w:lsdException w:name="Table List 3" w:semiHidden="1" w:unhideWhenUsed="1"/>
-    <w:lsdException w:name="Table List 4" w:semiHidden="1" w:unhideWhenUsed="1"/>
-    <w:lsdException w:name="Table List 5" w:semiHidden="1" w:unhideWhenUsed="1"/>
-    <w:lsdException w:name="Table List 6" w:semiHidden="1" w:unhideWhenUsed="1"/>
-    <w:lsdException w:name="Table List 7" w:semiHidden="1" w:unhideWhenUsed="1"/>
-    <w:lsdException w:name="Table List 8" w:semiHidden="1" w:unhideWhenUsed="1"/>
-    <w:lsdException w:name="Table 3D effects 1" w:semiHidden="1" w:unhideWhenUsed="1"/>
-    <w:lsdException w:name="Table 3D effects 2" w:semiHidden="1" w:unhideWhenUsed="1"/>
-    <w:lsdException w:name="Table 3D effects 3" w:semiHidden="1" w:unhideWhenUsed="1"/>
-    <w:lsdException w:name="Table Contemporary" w:semiHidden="1" w:unhideWhenUsed="1"/>
-    <w:lsdException w:name="Table Elegant" w:semiHidden="1" w:unhideWhenUsed="1"/>
-    <w:lsdException w:name="Table Professional" w:semiHidden="1" w:unhideWhenUsed="1"/>
-    <w:lsdException w:name="Table Subtle 1" w:semiHidden="1" w:unhideWhenUsed="1"/>
-    <w:lsdException w:name="Table Subtle 2" w:semiHidden="1" w:unhideWhenUsed="1"/>
-    <w:lsdException w:name="Table Web 1" w:semiHidden="1" w:unhideWhenUsed="1"/>
-    <w:lsdException w:name="Table Web 2" w:semiHidden="1" w:unhideWhenUsed="1"/>
-    <w:lsdException w:name="Table Web 3" w:semiHidden="1" w:unhideWhenUsed="1"/>
-    <w:lsdException w:name="Balloon Text" w:semiHidden="1" w:unhideWhenUsed="1"/>
-    <w:lsdException w:name="Table Grid" w:uiPriority="39"/>
-    <w:lsdException w:name="Table Theme" w:semiHidden="1" w:unhideWhenUsed="1"/>
-    <w:lsdException w:name="Placeholder Text" w:semiHidden="1"/>
-    <w:lsdException w:name="No Spacing" w:uiPriority="1" w:qFormat="1"/>
-    <w:lsdException w:name="Light Shading" w:uiPriority="60"/>
-    <w:lsdException w:name="Light List" w:uiPriority="61"/>
-    <w:lsdException w:name="Light Grid" w:uiPriority="62"/>
-    <w:lsdException w:name="Medium Shading 1" w:uiPriority="63"/>
-    <w:lsdException w:name="Medium Shading 2" w:uiPriority="64"/>
-    <w:lsdException w:name="Medium List 1" w:uiPriority="65"/>
-    <w:lsdException w:name="Medium List 2" w:uiPriority="66"/>
-    <w:lsdException w:name="Medium Grid 1" w:uiPriority="67"/>
-    <w:lsdException w:name="Medium Grid 2" w:uiPriority="68"/>
-    <w:lsdException w:name="Medium Grid 3" w:uiPriority="69"/>
-    <w:lsdException w:name="Dark List" w:uiPriority="70"/>
-    <w:lsdException w:name="Colorful Shading" w:uiPriority="71"/>
-    <w:lsdException w:name="Colorful List" w:uiPriority="72"/>
-    <w:lsdException w:name="Colorful Grid" w:uiPriority="73"/>
-    <w:lsdException w:name="Light Shading Accent 1" w:uiPriority="60"/>
-    <w:lsdException w:name="Light List Accent 1" w:uiPriority="61"/>
-    <w:lsdException w:name="Light Grid Accent 1" w:uiPriority="62"/>
-    <w:lsdException w:name="Medium Shading 1 Accent 1" w:uiPriority="63"/>
-    <w:lsdException w:name="Medium Shading 2 Accent 1" w:uiPriority="64"/>
-    <w:lsdException w:name="Medium List 1 Accent 1" w:uiPriority="65"/>
-    <w:lsdException w:name="Revision" w:semiHidden="1"/>
-    <w:lsdException w:name="List Paragraph" w:uiPriority="34" w:qFormat="1"/>
-    <w:lsdException w:name="Quote" w:uiPriority="29" w:qFormat="1"/>
-    <w:lsdException w:name="Intense Quote" w:uiPriority="30" w:qFormat="1"/>
-    <w:lsdException w:name="Medium List 2 Accent 1" w:uiPriority="66"/>
-    <w:lsdException w:name="Medium Grid 1 Accent 1" w:uiPriority="67"/>
-    <w:lsdException w:name="Medium Grid 2 Accent 1" w:uiPriority="68"/>
-    <w:lsdException w:name="Medium Grid 3 Accent 1" w:uiPriority="69"/>
-    <w:lsdException w:name="Dark List Accent 1" w:uiPriority="70"/>
-    <w:lsdException w:name="Colorful Shading Accent 1" w:uiPriority="71"/>
-    <w:lsdException w:name="Colorful List Accent 1" w:uiPriority="72"/>
-    <w:lsdException w:name="Colorful Grid Accent 1" w:uiPriority="73"/>
-    <w:lsdException w:name="Light Shading Accent 2" w:uiPriority="60"/>
-    <w:lsdException w:name="Light List Accent 2" w:uiPriority="61"/>
-    <w:lsdException w:name="Light Grid Accent 2" w:uiPriority="62"/>
-    <w:lsdException w:name="Medium Shading 1 Accent 2" w:uiPriority="63"/>
-    <w:lsdException w:name="Medium Shading 2 Accent 2" w:uiPriority="64"/>
-    <w:lsdException w:name="Medium List 1 Accent 2" w:uiPriority="65"/>
-    <w:lsdException w:name="Medium List 2 Accent 2" w:uiPriority="66"/>
-    <w:lsdException w:name="Medium Grid 1 Accent 2" w:uiPriority="67"/>
-    <w:lsdException w:name="Medium Grid 2 Accent 2" w:uiPriority="68"/>
-    <w:lsdException w:name="Medium Grid 3 Accent 2" w:uiPriority="69"/>
-    <w:lsdException w:name="Dark List Accent 2" w:uiPriority="70"/>
-    <w:lsdException w:name="Colorful Shading Accent 2" w:uiPriority="71"/>
-    <w:lsdException w:name="Colorful List Accent 2" w:uiPriority="72"/>
-    <w:lsdException w:name="Colorful Grid Accent 2" w:uiPriority="73"/>
-    <w:lsdException w:name="Light Shading Accent 3" w:uiPriority="60"/>
-    <w:lsdException w:name="Light List Accent 3" w:uiPriority="61"/>
-    <w:lsdException w:name="Light Grid Accent 3" w:uiPriority="62"/>
-    <w:lsdException w:name="Medium Shading 1 Accent 3" w:uiPriority="63"/>
-    <w:lsdException w:name="Medium Shading 2 Accent 3" w:uiPriority="64"/>
-    <w:lsdException w:name="Medium List 1 Accent 3" w:uiPriority="65"/>
-    <w:lsdException w:name="Medium List 2 Accent 3" w:uiPriority="66"/>
-    <w:lsdException w:name="Medium Grid 1 Accent 3" w:uiPriority="67"/>
-    <w:lsdException w:name="Medium Grid 2 Accent 3" w:uiPriority="68"/>
-    <w:lsdException w:name="Medium Grid 3 Accent 3" w:uiPriority="69"/>
-    <w:lsdException w:name="Dark List Accent 3" w:uiPriority="70"/>
-    <w:lsdException w:name="Colorful Shading Accent 3" w:uiPriority="71"/>
-    <w:lsdException w:name="Colorful List Accent 3" w:uiPriority="72"/>
-    <w:lsdException w:name="Colorful Grid Accent 3" w:uiPriority="73"/>
-    <w:lsdException w:name="Light Shading Accent 4" w:uiPriority="60"/>
-    <w:lsdException w:name="Light List Accent 4" w:uiPriority="61"/>
-    <w:lsdException w:name="Light Grid Accent 4" w:uiPriority="62"/>
-    <w:lsdException w:name="Medium Shading 1 Accent 4" w:uiPriority="63"/>
-    <w:lsdException w:name="Medium Shading 2 Accent 4" w:uiPriority="64"/>
-    <w:lsdException w:name="Medium List 1 Accent 4" w:uiPriority="65"/>
-    <w:lsdException w:name="Medium List 2 Accent 4" w:uiPriority="66"/>
-    <w:lsdException w:name="Medium Grid 1 Accent 4" w:uiPriority="67"/>
-    <w:lsdException w:name="Medium Grid 2 Accent 4" w:uiPriority="68"/>
-    <w:lsdException w:name="Medium Grid 3 Accent 4" w:uiPriority="69"/>
-    <w:lsdException w:name="Dark List Accent 4" w:uiPriority="70"/>
-    <w:lsdException w:name="Colorful Shading Accent 4" w:uiPriority="71"/>
-    <w:lsdException w:name="Colorful List Accent 4" w:uiPriority="72"/>
-    <w:lsdException w:name="Colorful Grid Accent 4" w:uiPriority="73"/>
-    <w:lsdException w:name="Light Shading Accent 5" w:uiPriority="60"/>
-    <w:lsdException w:name="Light List Accent 5" w:uiPriority="61"/>
-    <w:lsdException w:name="Light Grid Accent 5" w:uiPriority="62"/>
-    <w:lsdException w:name="Medium Shading 1 Accent 5" w:uiPriority="63"/>
-    <w:lsdException w:name="Medium Shading 2 Accent 5" w:uiPriority="64"/>
-    <w:lsdException w:name="Medium List 1 Accent 5" w:uiPriority="65"/>
-    <w:lsdException w:name="Medium List 2 Accent 5" w:uiPriority="66"/>
-    <w:lsdException w:name="Medium Grid 1 Accent 5" w:uiPriority="67"/>
-    <w:lsdException w:name="Medium Grid 2 Accent 5" w:uiPriority="68"/>
-    <w:lsdException w:name="Medium Grid 3 Accent 5" w:uiPriority="69"/>
-    <w:lsdException w:name="Dark List Accent 5" w:uiPriority="70"/>
-    <w:lsdException w:name="Colorful Shading Accent 5" w:uiPriority="71"/>
-    <w:lsdException w:name="Colorful List Accent 5" w:uiPriority="72"/>
-    <w:lsdException w:name="Colorful Grid Accent 5" w:uiPriority="73"/>
-    <w:lsdException w:name="Light Shading Accent 6" w:uiPriority="60"/>
-    <w:lsdException w:name="Light List Accent 6" w:uiPriority="61"/>
-    <w:lsdException w:name="Light Grid Accent 6" w:uiPriority="62"/>
-    <w:lsdException w:name="Medium Shading 1 Accent 6" w:uiPriority="63"/>
-    <w:lsdException w:name="Medium Shading 2 Accent 6" w:uiPriority="64"/>
-    <w:lsdException w:name="Medium List 1 Accent 6" w:uiPriority="65"/>
-    <w:lsdException w:name="Medium List 2 Accent 6" w:uiPriority="66"/>
-    <w:lsdException w:name="Medium Grid 1 Accent 6" w:uiPriority="67"/>
-    <w:lsdException w:name="Medium Grid 2 Accent 6" w:uiPriority="68"/>
-    <w:lsdException w:name="Medium Grid 3 Accent 6" w:uiPriority="69"/>
-    <w:lsdException w:name="Dark List Accent 6" w:uiPriority="70"/>
-    <w:lsdException w:name="Colorful Shading Accent 6" w:uiPriority="71"/>
-    <w:lsdException w:name="Colorful List Accent 6" w:uiPriority="72"/>
-    <w:lsdException w:name="Colorful Grid Accent 6" w:uiPriority="73"/>
-    <w:lsdException w:name="Subtle Emphasis" w:uiPriority="19" w:qFormat="1"/>
-    <w:lsdException w:name="Intense Emphasis" w:uiPriority="21" w:qFormat="1"/>
-    <w:lsdException w:name="Subtle Reference" w:uiPriority="31" w:qFormat="1"/>
-    <w:lsdException w:name="Intense Reference" w:uiPriority="32" w:qFormat="1"/>
-    <w:lsdException w:name="Book Title" w:uiPriority="33" w:qFormat="1"/>
-    <w:lsdException w:name="Bibliography" w:semiHidden="1" w:uiPriority="37" w:unhideWhenUsed="1"/>
-    <w:lsdException w:name="TOC Heading" w:semiHidden="1" w:uiPriority="39" w:unhideWhenUsed="1" w:qFormat="1"/>
-    <w:lsdException w:name="Plain Table 1" w:uiPriority="41"/>
-    <w:lsdException w:name="Plain Table 2" w:uiPriority="42"/>
-    <w:lsdException w:name="Plain Table 3" w:uiPriority="43"/>
-    <w:lsdException w:name="Plain Table 4" w:uiPriority="44"/>
-    <w:lsdException w:name="Plain Table 5" w:uiPriority="45"/>
-    <w:lsdException w:name="Grid Table Light" w:uiPriority="40"/>
-    <w:lsdException w:name="Grid Table 1 Light" w:uiPriority="46"/>
-    <w:lsdException w:name="Grid Table 2" w:uiPriority="47"/>
-    <w:lsdException w:name="Grid Table 3" w:uiPriority="48"/>
-    <w:lsdException w:name="Grid Table 4" w:uiPriority="49"/>
-    <w:lsdException w:name="Grid Table 5 Dark" w:uiPriority="50"/>
-    <w:lsdException w:name="Grid Table 6 Colorful" w:uiPriority="51"/>
-    <w:lsdException w:name="Grid Table 7 Colorful" w:uiPriority="52"/>
-    <w:lsdException w:name="Grid Table 1 Light Accent 1" w:uiPriority="46"/>
-    <w:lsdException w:name="Grid Table 2 Accent 1" w:uiPriority="47"/>
-    <w:lsdException w:name="Grid Table 3 Accent 1" w:uiPriority="48"/>
-    <w:lsdException w:name="Grid Table 4 Accent 1" w:uiPriority="49"/>
-    <w:lsdException w:name="Grid Table 5 Dark Accent 1" w:uiPriority="50"/>
-    <w:lsdException w:name="Grid Table 6 Colorful Accent 1" w:uiPriority="51"/>
-    <w:lsdException w:name="Grid Table 7 Colorful Accent 1" w:uiPriority="52"/>
-    <w:lsdException w:name="Grid Table 1 Light Accent 2" w:uiPriority="46"/>
-    <w:lsdException w:name="Grid Table 2 Accent 2" w:uiPriority="47"/>
-    <w:lsdException w:name="Grid Table 3 Accent 2" w:uiPriority="48"/>
-    <w:lsdException w:name="Grid Table 4 Accent 2" w:uiPriority="49"/>
-    <w:lsdException w:name="Grid Table 5 Dark Accent 2" w:uiPriority="50"/>
-    <w:lsdException w:name="Grid Table 6 Colorful Accent 2" w:uiPriority="51"/>
-    <w:lsdException w:name="Grid Table 7 Colorful Accent 2" w:uiPriority="52"/>
-    <w:lsdException w:name="Grid Table 1 Light Accent 3" w:uiPriority="46"/>
-    <w:lsdException w:name="Grid Table 2 Accent 3" w:uiPriority="47"/>
-    <w:lsdException w:name="Grid Table 3 Accent 3" w:uiPriority="48"/>
-    <w:lsdException w:name="Grid Table 4 Accent 3" w:uiPriority="49"/>
-    <w:lsdException w:name="Grid Table 5 Dark Accent 3" w:uiPriority="50"/>
-    <w:lsdException w:name="Grid Table 6 Colorful Accent 3" w:uiPriority="51"/>
-    <w:lsdException w:name="Grid Table 7 Colorful Accent 3" w:uiPriority="52"/>
-    <w:lsdException w:name="Grid Table 1 Light Accent 4" w:uiPriority="46"/>
-    <w:lsdException w:name="Grid Table 2 Accent 4" w:uiPriority="47"/>
-    <w:lsdException w:name="Grid Table 3 Accent 4" w:uiPriority="48"/>
-    <w:lsdException w:name="Grid Table 4 Accent 4" w:uiPriority="49"/>
-    <w:lsdException w:name="Grid Table 5 Dark Accent 4" w:uiPriority="50"/>
-    <w:lsdException w:name="Grid Table 6 Colorful Accent 4" w:uiPriority="51"/>
-    <w:lsdException w:name="Grid Table 7 Colorful Accent 4" w:uiPriority="52"/>
-    <w:lsdException w:name="Grid Table 1 Light Accent 5" w:uiPriority="46"/>
-    <w:lsdException w:name="Grid Table 2 Accent 5" w:uiPriority="47"/>
-    <w:lsdException w:name="Grid Table 3 Accent 5" w:uiPriority="48"/>
-    <w:lsdException w:name="Grid Table 4 Accent 5" w:uiPriority="49"/>
-    <w:lsdException w:name="Grid Table 5 Dark Accent 5" w:uiPriority="50"/>
-    <w:lsdException w:name="Grid Table 6 Colorful Accent 5" w:uiPriority="51"/>
-    <w:lsdException w:name="Grid Table 7 Colorful Accent 5" w:uiPriority="52"/>
-    <w:lsdException w:name="Grid Table 1 Light Accent 6" w:uiPriority="46"/>
-    <w:lsdException w:name="Grid Table 2 Accent 6" w:uiPriority="47"/>
-    <w:lsdException w:name="Grid Table 3 Accent 6" w:uiPriority="48"/>
-    <w:lsdException w:name="Grid Table 4 Accent 6" w:uiPriority="49"/>
-    <w:lsdException w:name="Grid Table 5 Dark Accent 6" w:uiPriority="50"/>
-    <w:lsdException w:name="Grid Table 6 Colorful Accent 6" w:uiPriority="51"/>
-    <w:lsdException w:name="Grid Table 7 Colorful Accent 6" w:uiPriority="52"/>
-    <w:lsdException w:name="List Table 1 Light" w:uiPriority="46"/>
-    <w:lsdException w:name="List Table 2" w:uiPriority="47"/>
-    <w:lsdException w:name="List Table 3" w:uiPriority="48"/>
-    <w:lsdException w:name="List Table 4" w:uiPriority="49"/>
-    <w:lsdException w:name="List Table 5 Dark" w:uiPriority="50"/>
-    <w:lsdException w:name="List Table 6 Colorful" w:uiPriority="51"/>
-    <w:lsdException w:name="List Table 7 Colorful" w:uiPriority="52"/>
-    <w:lsdException w:name="List Table 1 Light Accent 1" w:uiPriority="46"/>
-    <w:lsdException w:name="List Table 2 Accent 1" w:uiPriority="47"/>
-    <w:lsdException w:name="List Table 3 Accent 1" w:uiPriority="48"/>
-    <w:lsdException w:name="List Table 4 Accent 1" w:uiPriority="49"/>
-    <w:lsdException w:name="List Table 5 Dark Accent 1" w:uiPriority="50"/>
-    <w:lsdException w:name="List Table 6 Colorful Accent 1" w:uiPriority="51"/>
-    <w:lsdException w:name="List Table 7 Colorful Accent 1" w:uiPriority="52"/>
-    <w:lsdException w:name="List Table 1 Light Accent 2" w:uiPriority="46"/>
-    <w:lsdException w:name="List Table 2 Accent 2" w:uiPriority="47"/>
-    <w:lsdException w:name="List Table 3 Accent 2" w:uiPriority="48"/>
-    <w:lsdException w:name="List Table 4 Accent 2" w:uiPriority="49"/>
-    <w:lsdException w:name="List Table 5 Dark Accent 2" w:uiPriority="50"/>
-    <w:lsdException w:name="List Table 6 Colorful Accent 2" w:uiPriority="51"/>
-    <w:lsdException w:name="List Table 7 Colorful Accent 2" w:uiPriority="52"/>
-    <w:lsdException w:name="List Table 1 Light Accent 3" w:uiPriority="46"/>
-    <w:lsdException w:name="List Table 2 Accent 3" w:uiPriority="47"/>
-    <w:lsdException w:name="List Table 3 Accent 3" w:uiPriority="48"/>
-    <w:lsdException w:name="List Table 4 Accent 3" w:uiPriority="49"/>
-    <w:lsdException w:name="List Table 5 Dark Accent 3" w:uiPriority="50"/>
-    <w:lsdException w:name="List Table 6 Colorful Accent 3" w:uiPriority="51"/>
-    <w:lsdException w:name="List Table 7 Colorful Accent 3" w:uiPriority="52"/>
-    <w:lsdException w:name="List Table 1 Light Accent 4" w:uiPriority="46"/>
-    <w:lsdException w:name="List Table 2 Accent 4" w:uiPriority="47"/>
-    <w:lsdException w:name="List Table 3 Accent 4" w:uiPriority="48"/>
-    <w:lsdException w:name="List Table 4 Accent 4" w:uiPriority="49"/>
-    <w:lsdException w:name="List Table 5 Dark Accent 4" w:uiPriority="50"/>
-    <w:lsdException w:name="List Table 6 Colorful Accent 4" w:uiPriority="51"/>
-    <w:lsdException w:name="List Table 7 Colorful Accent 4" w:uiPriority="52"/>
-    <w:lsdException w:name="List Table 1 Light Accent 5" w:uiPriority="46"/>
-    <w:lsdException w:name="List Table 2 Accent 5" w:uiPriority="47"/>
-    <w:lsdException w:name="List Table 3 Accent 5" w:uiPriority="48"/>
-    <w:lsdException w:name="List Table 4 Accent 5" w:uiPriority="49"/>
-    <w:lsdException w:name="List Table 5 Dark Accent 5" w:uiPriority="50"/>
-    <w:lsdException w:name="List Table 6 Colorful Accent 5" w:uiPriority="51"/>
-    <w:lsdException w:name="List Table 7 Colorful Accent 5" w:uiPriority="52"/>
-    <w:lsdException w:name="List Table 1 Light Accent 6" w:uiPriority="46"/>
-    <w:lsdException w:name="List Table 2 Accent 6" w:uiPriority="47"/>
-    <w:lsdException w:name="List Table 3 Accent 6" w:uiPriority="48"/>
-    <w:lsdException w:name="List Table 4 Accent 6" w:uiPriority="49"/>
-    <w:lsdException w:name="List Table 5 Dark Accent 6" w:uiPriority="50"/>
-    <w:lsdException w:name="List Table 6 Colorful Accent 6" w:uiPriority="51"/>
-    <w:lsdException w:name="List Table 7 Colorful Accent 6" w:uiPriority="52"/>
-    <w:lsdException w:name="Mention" w:semiHidden="1" w:unhideWhenUsed="1"/>
-    <w:lsdException w:name="Smart Hyperlink" w:semiHidden="1" w:unhideWhenUsed="1"/>
-    <w:lsdException w:name="Hashtag" w:semiHidden="1" w:unhideWhenUsed="1"/>
-    <w:lsdException w:name="Unresolved Mention" w:semiHidden="1" w:unhideWhenUsed="1"/>
-    <w:lsdException w:name="Smart Link" w:semiHidden="1" w:unhideWhenUsed="1"/>
+  <w:latentStyles w:defLockedState="0" w:defUIPriority="99" w:defSemiHidden="1" w:defUnhideWhenUsed="1" w:defQFormat="0" w:count="267">
+    <w:lsdException w:name="Normal" w:semiHidden="0" w:uiPriority="0" w:unhideWhenUsed="0" w:qFormat="1"/>
+    <w:lsdException w:name="heading 1" w:semiHidden="0" w:uiPriority="9" w:unhideWhenUsed="0" w:qFormat="1"/>
+    <w:lsdException w:name="heading 2" w:uiPriority="9" w:qFormat="1"/>
+    <w:lsdException w:name="heading 3" w:uiPriority="9" w:qFormat="1"/>
+    <w:lsdException w:name="heading 4" w:uiPriority="9" w:qFormat="1"/>
+    <w:lsdException w:name="heading 5" w:uiPriority="9" w:qFormat="1"/>
+    <w:lsdException w:name="heading 6" w:uiPriority="9" w:qFormat="1"/>
+    <w:lsdException w:name="heading 7" w:uiPriority="9" w:qFormat="1"/>
+    <w:lsdException w:name="heading 8" w:uiPriority="9" w:qFormat="1"/>
+    <w:lsdException w:name="heading 9" w:uiPriority="9" w:qFormat="1"/>
+    <w:lsdException w:name="toc 1" w:uiPriority="39"/>
+    <w:lsdException w:name="toc 2" w:uiPriority="39"/>
+    <w:lsdException w:name="toc 3" w:uiPriority="39"/>
+    <w:lsdException w:name="toc 4" w:uiPriority="39"/>
+    <w:lsdException w:name="toc 5" w:uiPriority="39"/>
+    <w:lsdException w:name="toc 6" w:uiPriority="39"/>
+    <w:lsdException w:name="toc 7" w:uiPriority="39"/>
+    <w:lsdException w:name="toc 8" w:uiPriority="39"/>
+    <w:lsdException w:name="toc 9" w:uiPriority="39"/>
+    <w:lsdException w:name="caption" w:uiPriority="35" w:qFormat="1"/>
+    <w:lsdException w:name="Title" w:semiHidden="0" w:uiPriority="10" w:unhideWhenUsed="0" w:qFormat="1"/>
+    <w:lsdException w:name="Default Paragraph Font" w:uiPriority="1"/>
+    <w:lsdException w:name="Subtitle" w:semiHidden="0" w:uiPriority="11" w:unhideWhenUsed="0" w:qFormat="1"/>
+    <w:lsdException w:name="Strong" w:semiHidden="0" w:uiPriority="22" w:unhideWhenUsed="0" w:qFormat="1"/>
+    <w:lsdException w:name="Emphasis" w:semiHidden="0" w:uiPriority="20" w:unhideWhenUsed="0" w:qFormat="1"/>
+    <w:lsdException w:name="Table Grid" w:semiHidden="0" w:uiPriority="39" w:unhideWhenUsed="0"/>
+    <w:lsdException w:name="Placeholder Text" w:unhideWhenUsed="0"/>
+    <w:lsdException w:name="No Spacing" w:semiHidden="0" w:uiPriority="1" w:unhideWhenUsed="0" w:qFormat="1"/>
+    <w:lsdException w:name="Light Shading" w:semiHidden="0" w:uiPriority="60" w:unhideWhenUsed="0"/>
+    <w:lsdException w:name="Light List" w:semiHidden="0" w:uiPriority="61" w:unhideWhenUsed="0"/>
+    <w:lsdException w:name="Light Grid" w:semiHidden="0" w:uiPriority="62" w:unhideWhenUsed="0"/>
+    <w:lsdException w:name="Medium Shading 1" w:semiHidden="0" w:uiPriority="63" w:unhideWhenUsed="0"/>
+    <w:lsdException w:name="Medium Shading 2" w:semiHidden="0" w:uiPriority="64" w:unhideWhenUsed="0"/>
+    <w:lsdException w:name="Medium List 1" w:semiHidden="0" w:uiPriority="65" w:unhideWhenUsed="0"/>
+    <w:lsdException w:name="Medium List 2" w:semiHidden="0" w:uiPriority="66" w:unhideWhenUsed="0"/>
+    <w:lsdException w:name="Medium Grid 1" w:semiHidden="0" w:uiPriority="67" w:unhideWhenUsed="0"/>
+    <w:lsdException w:name="Medium Grid 2" w:semiHidden="0" w:uiPriority="68" w:unhideWhenUsed="0"/>
+    <w:lsdException w:name="Medium Grid 3" w:semiHidden="0" w:uiPriority="69" w:unhideWhenUsed="0"/>
+    <w:lsdException w:name="Dark List" w:semiHidden="0" w:uiPriority="70" w:unhideWhenUsed="0"/>
+    <w:lsdException w:name="Colorful Shading" w:semiHidden="0" w:uiPriority="71" w:unhideWhenUsed="0"/>
+    <w:lsdException w:name="Colorful List" w:semiHidden="0" w:uiPriority="72" w:unhideWhenUsed="0"/>
+    <w:lsdException w:name="Colorful Grid" w:semiHidden="0" w:uiPriority="73" w:unhideWhenUsed="0"/>
+    <w:lsdException w:name="Light Shading Accent 1" w:semiHidden="0" w:uiPriority="60" w:unhideWhenUsed="0"/>
+    <w:lsdException w:name="Light List Accent 1" w:semiHidden="0" w:uiPriority="61" w:unhideWhenUsed="0"/>
+    <w:lsdException w:name="Light Grid Accent 1" w:semiHidden="0" w:uiPriority="62" w:unhideWhenUsed="0"/>
+    <w:lsdException w:name="Medium Shading 1 Accent 1" w:semiHidden="0" w:uiPriority="63" w:unhideWhenUsed="0"/>
+    <w:lsdException w:name="Medium Shading 2 Accent 1" w:semiHidden="0" w:uiPriority="64" w:unhideWhenUsed="0"/>
+    <w:lsdException w:name="Medium List 1 Accent 1" w:semiHidden="0" w:uiPriority="65" w:unhideWhenUsed="0"/>
+    <w:lsdException w:name="Revision" w:unhideWhenUsed="0"/>
+    <w:lsdException w:name="List Paragraph" w:semiHidden="0" w:uiPriority="34" w:unhideWhenUsed="0" w:qFormat="1"/>
+    <w:lsdException w:name="Quote" w:semiHidden="0" w:uiPriority="29" w:unhideWhenUsed="0" w:qFormat="1"/>
+    <w:lsdException w:name="Intense Quote" w:semiHidden="0" w:uiPriority="30" w:unhideWhenUsed="0" w:qFormat="1"/>
+    <w:lsdException w:name="Medium List 2 Accent 1" w:semiHidden="0" w:uiPriority="66" w:unhideWhenUsed="0"/>
+    <w:lsdException w:name="Medium Grid 1 Accent 1" w:semiHidden="0" w:uiPriority="67" w:unhideWhenUsed="0"/>
+    <w:lsdException w:name="Medium Grid 2 Accent 1" w:semiHidden="0" w:uiPriority="68" w:unhideWhenUsed="0"/>
+    <w:lsdException w:name="Medium Grid 3 Accent 1" w:semiHidden="0" w:uiPriority="69" w:unhideWhenUsed="0"/>
+    <w:lsdException w:name="Dark List Accent 1" w:semiHidden="0" w:uiPriority="70" w:unhideWhenUsed="0"/>
+    <w:lsdException w:name="Colorful Shading Accent 1" w:semiHidden="0" w:uiPriority="71" w:unhideWhenUsed="0"/>
+    <w:lsdException w:name="Colorful List Accent 1" w:semiHidden="0" w:uiPriority="72" w:unhideWhenUsed="0"/>
+    <w:lsdException w:name="Colorful Grid Accent 1" w:semiHidden="0" w:uiPriority="73" w:unhideWhenUsed="0"/>
+    <w:lsdException w:name="Light Shading Accent 2" w:semiHidden="0" w:uiPriority="60" w:unhideWhenUsed="0"/>
+    <w:lsdException w:name="Light List Accent 2" w:semiHidden="0" w:uiPriority="61" w:unhideWhenUsed="0"/>
+    <w:lsdException w:name="Light Grid Accent 2" w:semiHidden="0" w:uiPriority="62" w:unhideWhenUsed="0"/>
+    <w:lsdException w:name="Medium Shading 1 Accent 2" w:semiHidden="0" w:uiPriority="63" w:unhideWhenUsed="0"/>
+    <w:lsdException w:name="Medium Shading 2 Accent 2" w:semiHidden="0" w:uiPriority="64" w:unhideWhenUsed="0"/>
+    <w:lsdException w:name="Medium List 1 Accent 2" w:semiHidden="0" w:uiPriority="65" w:unhideWhenUsed="0"/>
+    <w:lsdException w:name="Medium List 2 Accent 2" w:semiHidden="0" w:uiPriority="66" w:unhideWhenUsed="0"/>
+    <w:lsdException w:name="Medium Grid 1 Accent 2" w:semiHidden="0" w:uiPriority="67" w:unhideWhenUsed="0"/>
+    <w:lsdException w:name="Medium Grid 2 Accent 2" w:semiHidden="0" w:uiPriority="68" w:unhideWhenUsed="0"/>
+    <w:lsdException w:name="Medium Grid 3 Accent 2" w:semiHidden="0" w:uiPriority="69" w:unhideWhenUsed="0"/>
+    <w:lsdException w:name="Dark List Accent 2" w:semiHidden="0" w:uiPriority="70" w:unhideWhenUsed="0"/>
+    <w:lsdException w:name="Colorful Shading Accent 2" w:semiHidden="0" w:uiPriority="71" w:unhideWhenUsed="0"/>
+    <w:lsdException w:name="Colorful List Accent 2" w:semiHidden="0" w:uiPriority="72" w:unhideWhenUsed="0"/>
+    <w:lsdException w:name="Colorful Grid Accent 2" w:semiHidden="0" w:uiPriority="73" w:unhideWhenUsed="0"/>
+    <w:lsdException w:name="Light Shading Accent 3" w:semiHidden="0" w:uiPriority="60" w:unhideWhenUsed="0"/>
+    <w:lsdException w:name="Light List Accent 3" w:semiHidden="0" w:uiPriority="61" w:unhideWhenUsed="0"/>
+    <w:lsdException w:name="Light Grid Accent 3" w:semiHidden="0" w:uiPriority="62" w:unhideWhenUsed="0"/>
+    <w:lsdException w:name="Medium Shading 1 Accent 3" w:semiHidden="0" w:uiPriority="63" w:unhideWhenUsed="0"/>
+    <w:lsdException w:name="Medium Shading 2 Accent 3" w:semiHidden="0" w:uiPriority="64" w:unhideWhenUsed="0"/>
+    <w:lsdException w:name="Medium List 1 Accent 3" w:semiHidden="0" w:uiPriority="65" w:unhideWhenUsed="0"/>
+    <w:lsdException w:name="Medium List 2 Accent 3" w:semiHidden="0" w:uiPriority="66" w:unhideWhenUsed="0"/>
+    <w:lsdException w:name="Medium Grid 1 Accent 3" w:semiHidden="0" w:uiPriority="67" w:unhideWhenUsed="0"/>
+    <w:lsdException w:name="Medium Grid 2 Accent 3" w:semiHidden="0" w:uiPriority="68" w:unhideWhenUsed="0"/>
+    <w:lsdException w:name="Medium Grid 3 Accent 3" w:semiHidden="0" w:uiPriority="69" w:unhideWhenUsed="0"/>
+    <w:lsdException w:name="Dark List Accent 3" w:semiHidden="0" w:uiPriority="70" w:unhideWhenUsed="0"/>
+    <w:lsdException w:name="Colorful Shading Accent 3" w:semiHidden="0" w:uiPriority="71" w:unhideWhenUsed="0"/>
+    <w:lsdException w:name="Colorful List Accent 3" w:semiHidden="0" w:uiPriority="72" w:unhideWhenUsed="0"/>
+    <w:lsdException w:name="Colorful Grid Accent 3" w:semiHidden="0" w:uiPriority="73" w:unhideWhenUsed="0"/>
+    <w:lsdException w:name="Light Shading Accent 4" w:semiHidden="0" w:uiPriority="60" w:unhideWhenUsed="0"/>
+    <w:lsdException w:name="Light List Accent 4" w:semiHidden="0" w:uiPriority="61" w:unhideWhenUsed="0"/>
+    <w:lsdException w:name="Light Grid Accent 4" w:semiHidden="0" w:uiPriority="62" w:unhideWhenUsed="0"/>
+    <w:lsdException w:name="Medium Shading 1 Accent 4" w:semiHidden="0" w:uiPriority="63" w:unhideWhenUsed="0"/>
+    <w:lsdException w:name="Medium Shading 2 Accent 4" w:semiHidden="0" w:uiPriority="64" w:unhideWhenUsed="0"/>
+    <w:lsdException w:name="Medium List 1 Accent 4" w:semiHidden="0" w:uiPriority="65" w:unhideWhenUsed="0"/>
+    <w:lsdException w:name="Medium List 2 Accent 4" w:semiHidden="0" w:uiPriority="66" w:unhideWhenUsed="0"/>
+    <w:lsdException w:name="Medium Grid 1 Accent 4" w:semiHidden="0" w:uiPriority="67" w:unhideWhenUsed="0"/>
+    <w:lsdException w:name="Medium Grid 2 Accent 4" w:semiHidden="0" w:uiPriority="68" w:unhideWhenUsed="0"/>
+    <w:lsdException w:name="Medium Grid 3 Accent 4" w:semiHidden="0" w:uiPriority="69" w:unhideWhenUsed="0"/>
+    <w:lsdException w:name="Dark List Accent 4" w:semiHidden="0" w:uiPriority="70" w:unhideWhenUsed="0"/>
+    <w:lsdException w:name="Colorful Shading Accent 4" w:semiHidden="0" w:uiPriority="71" w:unhideWhenUsed="0"/>
+    <w:lsdException w:name="Colorful List Accent 4" w:semiHidden="0" w:uiPriority="72" w:unhideWhenUsed="0"/>
+    <w:lsdException w:name="Colorful Grid Accent 4" w:semiHidden="0" w:uiPriority="73" w:unhideWhenUsed="0"/>
+    <w:lsdException w:name="Light Shading Accent 5" w:semiHidden="0" w:uiPriority="60" w:unhideWhenUsed="0"/>
+    <w:lsdException w:name="Light List Accent 5" w:semiHidden="0" w:uiPriority="61" w:unhideWhenUsed="0"/>
+    <w:lsdException w:name="Light Grid Accent 5" w:semiHidden="0" w:uiPriority="62" w:unhideWhenUsed="0"/>
+    <w:lsdException w:name="Medium Shading 1 Accent 5" w:semiHidden="0" w:uiPriority="63" w:unhideWhenUsed="0"/>
+    <w:lsdException w:name="Medium Shading 2 Accent 5" w:semiHidden="0" w:uiPriority="64" w:unhideWhenUsed="0"/>
+    <w:lsdException w:name="Medium List 1 Accent 5" w:semiHidden="0" w:uiPriority="65" w:unhideWhenUsed="0"/>
+    <w:lsdException w:name="Medium List 2 Accent 5" w:semiHidden="0" w:uiPriority="66" w:unhideWhenUsed="0"/>
+    <w:lsdException w:name="Medium Grid 1 Accent 5" w:semiHidden="0" w:uiPriority="67" w:unhideWhenUsed="0"/>
+    <w:lsdException w:name="Medium Grid 2 Accent 5" w:semiHidden="0" w:uiPriority="68" w:unhideWhenUsed="0"/>
+    <w:lsdException w:name="Medium Grid 3 Accent 5" w:semiHidden="0" w:uiPriority="69" w:unhideWhenUsed="0"/>
+    <w:lsdException w:name="Dark List Accent 5" w:semiHidden="0" w:uiPriority="70" w:unhideWhenUsed="0"/>
+    <w:lsdException w:name="Colorful Shading Accent 5" w:semiHidden="0" w:uiPriority="71" w:unhideWhenUsed="0"/>
+    <w:lsdException w:name="Colorful List Accent 5" w:semiHidden="0" w:uiPriority="72" w:unhideWhenUsed="0"/>
+    <w:lsdException w:name="Colorful Grid Accent 5" w:semiHidden="0" w:uiPriority="73" w:unhideWhenUsed="0"/>
+    <w:lsdException w:name="Light Shading Accent 6" w:semiHidden="0" w:uiPriority="60" w:unhideWhenUsed="0"/>
+    <w:lsdException w:name="Light List Accent 6" w:semiHidden="0" w:uiPriority="61" w:unhideWhenUsed="0"/>
+    <w:lsdException w:name="Light Grid Accent 6" w:semiHidden="0" w:uiPriority="62" w:unhideWhenUsed="0"/>
+    <w:lsdException w:name="Medium Shading 1 Accent 6" w:semiHidden="0" w:uiPriority="63" w:unhideWhenUsed="0"/>
+    <w:lsdException w:name="Medium Shading 2 Accent 6" w:semiHidden="0" w:uiPriority="64" w:unhideWhenUsed="0"/>
+    <w:lsdException w:name="Medium List 1 Accent 6" w:semiHidden="0" w:uiPriority="65" w:unhideWhenUsed="0"/>
+    <w:lsdException w:name="Medium List 2 Accent 6" w:semiHidden="0" w:uiPriority="66" w:unhideWhenUsed="0"/>
+    <w:lsdException w:name="Medium Grid 1 Accent 6" w:semiHidden="0" w:uiPriority="67" w:unhideWhenUsed="0"/>
+    <w:lsdException w:name="Medium Grid 2 Accent 6" w:semiHidden="0" w:uiPriority="68" w:unhideWhenUsed="0"/>
+    <w:lsdException w:name="Medium Grid 3 Accent 6" w:semiHidden="0" w:uiPriority="69" w:unhideWhenUsed="0"/>
+    <w:lsdException w:name="Dark List Accent 6" w:semiHidden="0" w:uiPriority="70" w:unhideWhenUsed="0"/>
+    <w:lsdException w:name="Colorful Shading Accent 6" w:semiHidden="0" w:uiPriority="71" w:unhideWhenUsed="0"/>
+    <w:lsdException w:name="Colorful List Accent 6" w:semiHidden="0" w:uiPriority="72" w:unhideWhenUsed="0"/>
+    <w:lsdException w:name="Colorful Grid Accent 6" w:semiHidden="0" w:uiPriority="73" w:unhideWhenUsed="0"/>
+    <w:lsdException w:name="Subtle Emphasis" w:semiHidden="0" w:uiPriority="19" w:unhideWhenUsed="0" w:qFormat="1"/>
+    <w:lsdException w:name="Intense Emphasis" w:semiHidden="0" w:uiPriority="21" w:unhideWhenUsed="0" w:qFormat="1"/>
+    <w:lsdException w:name="Subtle Reference" w:semiHidden="0" w:uiPriority="31" w:unhideWhenUsed="0" w:qFormat="1"/>
+    <w:lsdException w:name="Intense Reference" w:semiHidden="0" w:uiPriority="32" w:unhideWhenUsed="0" w:qFormat="1"/>
+    <w:lsdException w:name="Book Title" w:semiHidden="0" w:uiPriority="33" w:unhideWhenUsed="0" w:qFormat="1"/>
+    <w:lsdException w:name="Bibliography" w:uiPriority="37"/>
+    <w:lsdException w:name="TOC Heading" w:uiPriority="39" w:qFormat="1"/>
   </w:latentStyles>
   <w:style w:type="paragraph" w:default="1" w:styleId="Normal">
     <w:name w:val="Normal"/>
     <w:qFormat/>
+    <w:rsid w:val="002B7A56"/>
   </w:style>
   <w:style w:type="character" w:default="1" w:styleId="Policepardfaut">
     <w:name w:val="Default Paragraph Font"/>
     <w:uiPriority w:val="1"/>
+    <w:semiHidden/>
     <w:unhideWhenUsed/>
   </w:style>
   <w:style w:type="table" w:default="1" w:styleId="TableauNormal">
@@ -1352,6 +1216,7 @@
     <w:uiPriority w:val="99"/>
     <w:semiHidden/>
     <w:unhideWhenUsed/>
+    <w:qFormat/>
     <w:tblPr>
       <w:tblInd w:w="0" w:type="dxa"/>
       <w:tblCellMar>
@@ -1425,7 +1290,7 @@
     </a:clrScheme>
     <a:fontScheme name="Office">
       <a:majorFont>
-        <a:latin typeface="Calibri Light" panose="020F0302020204030204"/>
+        <a:latin typeface="Calibri Light"/>
         <a:ea typeface=""/>
         <a:cs typeface=""/>
         <a:font script="Jpan" typeface="游ゴシック Light"/>
@@ -1477,7 +1342,7 @@
         <a:font script="Tfng" typeface="Ebrima"/>
       </a:majorFont>
       <a:minorFont>
-        <a:latin typeface="Calibri" panose="020F0502020204030204"/>
+        <a:latin typeface="Calibri"/>
         <a:ea typeface=""/>
         <a:cs typeface=""/>
         <a:font script="Jpan" typeface="游明朝"/>
@@ -1671,7 +1536,7 @@
   <a:extraClrSchemeLst/>
   <a:extLst>
     <a:ext uri="{05A4C25C-085E-4340-85A3-A5531E510DB2}">
-      <thm15:themeFamily xmlns:thm15="http://schemas.microsoft.com/office/thememl/2012/main" name="Office Theme" id="{62F939B6-93AF-4DB8-9C6B-D6C7DFDC589F}" vid="{4A3C46E8-61CC-4603-A589-7422A47A8E4A}"/>
+      <thm15:themeFamily xmlns:thm15="http://schemas.microsoft.com/office/thememl/2012/main" xmlns="" name="Office Theme" id="{62F939B6-93AF-4DB8-9C6B-D6C7DFDC589F}" vid="{4A3C46E8-61CC-4603-A589-7422A47A8E4A}"/>
     </a:ext>
   </a:extLst>
 </a:theme>

</xml_diff>

<commit_message>
marche plus inscription combattants
</commit_message>
<xml_diff>
--- a/documents/Activité 1.docx
+++ b/documents/Activité 1.docx
@@ -425,7 +425,18 @@
           <w:lang w:val="fr-FR"/>
         </w:rPr>
         <w:tab/>
-        <w:t>Envoie des données par WI-FI</w:t>
+      </w:r>
+      <w:r>
+        <w:rPr>
+          <w:lang w:val="fr-FR"/>
+        </w:rPr>
+        <w:t xml:space="preserve">C1 : </w:t>
+      </w:r>
+      <w:r>
+        <w:rPr>
+          <w:lang w:val="fr-FR"/>
+        </w:rPr>
+        <w:t>Actualisation de la BDD en temps réel</w:t>
       </w:r>
     </w:p>
     <w:p>
@@ -439,7 +450,7 @@
           <w:lang w:val="fr-FR"/>
         </w:rPr>
         <w:tab/>
-        <w:t>Actualisation de la BDD en temps réel</w:t>
+        <w:t>C1.1 : Envoie des données via Wifi</w:t>
       </w:r>
     </w:p>
     <w:p>
@@ -453,6 +464,17 @@
           <w:lang w:val="fr-FR"/>
         </w:rPr>
         <w:tab/>
+      </w:r>
+      <w:r>
+        <w:rPr>
+          <w:lang w:val="fr-FR"/>
+        </w:rPr>
+        <w:t xml:space="preserve">C2 : </w:t>
+      </w:r>
+      <w:r>
+        <w:rPr>
+          <w:lang w:val="fr-FR"/>
+        </w:rPr>
         <w:t>Automatisation de la création des poules</w:t>
       </w:r>
     </w:p>
@@ -467,7 +489,24 @@
           <w:lang w:val="fr-FR"/>
         </w:rPr>
         <w:tab/>
-        <w:t xml:space="preserve">Affichage du classement en temps réel </w:t>
+      </w:r>
+      <w:r>
+        <w:rPr>
+          <w:lang w:val="fr-FR"/>
+        </w:rPr>
+        <w:t xml:space="preserve">C3 : </w:t>
+      </w:r>
+      <w:r>
+        <w:rPr>
+          <w:lang w:val="fr-FR"/>
+        </w:rPr>
+        <w:t>Affich</w:t>
+      </w:r>
+      <w:r>
+        <w:rPr>
+          <w:lang w:val="fr-FR"/>
+        </w:rPr>
+        <w:t>age du classement en temps réel</w:t>
       </w:r>
     </w:p>
     <w:p>
@@ -481,6 +520,73 @@
           <w:lang w:val="fr-FR"/>
         </w:rPr>
         <w:tab/>
+        <w:t xml:space="preserve">C4 : </w:t>
+      </w:r>
+      <w:proofErr w:type="spellStart"/>
+      <w:r>
+        <w:rPr>
+          <w:rFonts w:ascii="Calibri" w:hAnsi="Calibri" w:cs="Calibri"/>
+        </w:rPr>
+        <w:t>Permettre</w:t>
+      </w:r>
+      <w:proofErr w:type="spellEnd"/>
+      <w:r>
+        <w:rPr>
+          <w:rFonts w:ascii="Calibri" w:hAnsi="Calibri" w:cs="Calibri"/>
+        </w:rPr>
+        <w:t xml:space="preserve"> de </w:t>
+      </w:r>
+      <w:proofErr w:type="spellStart"/>
+      <w:r>
+        <w:rPr>
+          <w:rFonts w:ascii="Calibri" w:hAnsi="Calibri" w:cs="Calibri"/>
+        </w:rPr>
+        <w:t>gérer</w:t>
+      </w:r>
+      <w:proofErr w:type="spellEnd"/>
+      <w:r>
+        <w:rPr>
+          <w:rFonts w:ascii="Calibri" w:hAnsi="Calibri" w:cs="Calibri"/>
+        </w:rPr>
+        <w:t xml:space="preserve"> les inscriptions et les </w:t>
+      </w:r>
+      <w:proofErr w:type="spellStart"/>
+      <w:r>
+        <w:rPr>
+          <w:rFonts w:ascii="Calibri" w:hAnsi="Calibri" w:cs="Calibri"/>
+        </w:rPr>
+        <w:t>données</w:t>
+      </w:r>
+      <w:proofErr w:type="spellEnd"/>
+      <w:r>
+        <w:rPr>
+          <w:rFonts w:ascii="Calibri" w:hAnsi="Calibri" w:cs="Calibri"/>
+        </w:rPr>
+        <w:t xml:space="preserve"> des participants</w:t>
+      </w:r>
+    </w:p>
+    <w:p>
+      <w:pPr>
+        <w:rPr>
+          <w:lang w:val="fr-FR"/>
+        </w:rPr>
+      </w:pPr>
+      <w:r>
+        <w:rPr>
+          <w:lang w:val="fr-FR"/>
+        </w:rPr>
+        <w:tab/>
+      </w:r>
+      <w:r>
+        <w:rPr>
+          <w:lang w:val="fr-FR"/>
+        </w:rPr>
+        <w:t xml:space="preserve">C4.1 : </w:t>
+      </w:r>
+      <w:r>
+        <w:rPr>
+          <w:lang w:val="fr-FR"/>
+        </w:rPr>
         <w:t>Permettre l’inscription des participants, des entraineurs, des organisateurs, et du jury</w:t>
       </w:r>
     </w:p>
@@ -509,27 +615,13 @@
         </w:rPr>
         <w:tab/>
       </w:r>
-      <w:hyperlink r:id="rId6" w:history="1">
+      <w:hyperlink r:id="rId6" w:anchor="diagram:proj=0&amp;type=UseCaseDiagram&amp;gallery=/repository/1f361115-e531-44f1-b88c-e8d977d018ab.xml&amp;name=Carpark%20System" w:history="1">
         <w:r>
           <w:rPr>
             <w:rStyle w:val="Lienhypertexte"/>
             <w:lang w:val="fr-FR"/>
           </w:rPr>
-          <w:t>https://online.visual-paradigm.com/app</w:t>
-        </w:r>
-        <w:r>
-          <w:rPr>
-            <w:rStyle w:val="Lienhypertexte"/>
-            <w:lang w:val="fr-FR"/>
-          </w:rPr>
-          <w:t>/</w:t>
-        </w:r>
-        <w:r>
-          <w:rPr>
-            <w:rStyle w:val="Lienhypertexte"/>
-            <w:lang w:val="fr-FR"/>
-          </w:rPr>
-          <w:t>diagrams/#diagram:proj=0&amp;type=UseCaseDiagram&amp;gallery=/repository/1f361115-e531-44f1-b88c-e8d977d018ab.xml&amp;name=Carpark%20System</w:t>
+          <w:t>https://online.visual-paradigm.com/app/diagrams/#diagram:proj=0&amp;type=UseCaseDiagram&amp;gallery=/repository/1f361115-e531-44f1-b88c-e8d977d018ab.xml&amp;name=Carpark%20System</w:t>
         </w:r>
       </w:hyperlink>
     </w:p>
@@ -584,6 +676,57 @@
           <w:lang w:val="fr-FR"/>
         </w:rPr>
       </w:pPr>
+      <w:r>
+        <w:rPr>
+          <w:noProof/>
+          <w:lang w:val="fr-FR" w:eastAsia="fr-FR"/>
+        </w:rPr>
+        <w:drawing>
+          <wp:inline distT="0" distB="0" distL="0" distR="0">
+            <wp:extent cx="5943600" cy="2551255"/>
+            <wp:effectExtent l="19050" t="0" r="0" b="0"/>
+            <wp:docPr id="1" name="Image 1"/>
+            <wp:cNvGraphicFramePr>
+              <a:graphicFrameLocks xmlns:a="http://schemas.openxmlformats.org/drawingml/2006/main" noChangeAspect="1"/>
+            </wp:cNvGraphicFramePr>
+            <a:graphic xmlns:a="http://schemas.openxmlformats.org/drawingml/2006/main">
+              <a:graphicData uri="http://schemas.openxmlformats.org/drawingml/2006/picture">
+                <pic:pic xmlns:pic="http://schemas.openxmlformats.org/drawingml/2006/picture">
+                  <pic:nvPicPr>
+                    <pic:cNvPr id="0" name="Picture 1"/>
+                    <pic:cNvPicPr>
+                      <a:picLocks noChangeAspect="1" noChangeArrowheads="1"/>
+                    </pic:cNvPicPr>
+                  </pic:nvPicPr>
+                  <pic:blipFill>
+                    <a:blip r:embed="rId8"/>
+                    <a:srcRect/>
+                    <a:stretch>
+                      <a:fillRect/>
+                    </a:stretch>
+                  </pic:blipFill>
+                  <pic:spPr bwMode="auto">
+                    <a:xfrm>
+                      <a:off x="0" y="0"/>
+                      <a:ext cx="5943600" cy="2551255"/>
+                    </a:xfrm>
+                    <a:prstGeom prst="rect">
+                      <a:avLst/>
+                    </a:prstGeom>
+                    <a:noFill/>
+                    <a:ln w="9525">
+                      <a:noFill/>
+                      <a:miter lim="800000"/>
+                      <a:headEnd/>
+                      <a:tailEnd/>
+                    </a:ln>
+                  </pic:spPr>
+                </pic:pic>
+              </a:graphicData>
+            </a:graphic>
+          </wp:inline>
+        </w:drawing>
+      </w:r>
     </w:p>
     <w:sectPr>
       <w:pgSz w:w="12240" w:h="15840"/>
@@ -1623,7 +1766,7 @@
   <a:extraClrSchemeLst/>
   <a:extLst>
     <a:ext uri="{05A4C25C-085E-4340-85A3-A5531E510DB2}">
-      <thm15:themeFamily xmlns="" xmlns:thm15="http://schemas.microsoft.com/office/thememl/2012/main" name="Office Theme" id="{62F939B6-93AF-4DB8-9C6B-D6C7DFDC589F}" vid="{4A3C46E8-61CC-4603-A589-7422A47A8E4A}"/>
+      <thm15:themeFamily xmlns:thm15="http://schemas.microsoft.com/office/thememl/2012/main" xmlns="" name="Office Theme" id="{62F939B6-93AF-4DB8-9C6B-D6C7DFDC589F}" vid="{4A3C46E8-61CC-4603-A589-7422A47A8E4A}"/>
     </a:ext>
   </a:extLst>
 </a:theme>

</xml_diff>

<commit_message>
c'est carré ca marche bien
</commit_message>
<xml_diff>
--- a/documents/Activité 1.docx
+++ b/documents/Activité 1.docx
@@ -485,11 +485,6 @@
           <w:lang w:val="fr-FR"/>
         </w:rPr>
         <w:tab/>
-      </w:r>
-      <w:r>
-        <w:rPr>
-          <w:lang w:val="fr-FR"/>
-        </w:rPr>
         <w:t>C5 : Application Android permettant la saisie des points lors des combats</w:t>
       </w:r>
     </w:p>
@@ -608,7 +603,9 @@
         </w:rPr>
       </w:pPr>
       <w:r>
-        <w:rPr/>
+        <w:rPr>
+          <w:lang w:val="fr-FR"/>
+        </w:rPr>
         <w:drawing>
           <wp:anchor behindDoc="0" distT="0" distB="0" distL="0" distR="0" simplePos="0" locked="0" layoutInCell="0" allowOverlap="1" relativeHeight="3">
             <wp:simplePos x="0" y="0"/>
@@ -736,76 +733,35 @@
         <w:rPr>
           <w:lang w:val="fr-FR"/>
         </w:rPr>
-        <w:t>Pour ce qui est du langage pour le site web, nous nous sommes orientés vers le PHP car il permet de rendre le site dynamique et également de faire les requêtes vers la base de données grâce a des fonctions, néanmoins nous aurions pu utiliser le JavaScript mais n’ayant aucune expérience avec ce langage, nous avons choisi le PHP que nous maîtrisions déjà.</w:t>
-      </w:r>
-      <w:r>
-        <w:rPr>
-          <w:lang w:val="fr-FR"/>
-        </w:rPr>
-        <w:t xml:space="preserve"> Nous avons aussi utilisé le CSS afin de mettre en forme le site et permet de créer un design personnalisé.</w:t>
-      </w:r>
-    </w:p>
-    <w:p>
-      <w:pPr>
-        <w:pStyle w:val="Normal"/>
-        <w:rPr>
-          <w:lang w:val="fr-FR"/>
-        </w:rPr>
-      </w:pPr>
-      <w:r>
-        <w:rPr>
-          <w:lang w:val="fr-FR"/>
-        </w:rPr>
-        <w:t xml:space="preserve">Pour la base de données on avait le choix entre le </w:t>
-      </w:r>
-      <w:r>
-        <w:rPr>
-          <w:lang w:val="fr-FR"/>
-        </w:rPr>
-        <w:t xml:space="preserve">MySQL </w:t>
-      </w:r>
-      <w:r>
-        <w:rPr>
-          <w:lang w:val="fr-FR"/>
-        </w:rPr>
-        <w:t>et le S</w:t>
-      </w:r>
-      <w:r>
-        <w:rPr>
-          <w:lang w:val="fr-FR"/>
-        </w:rPr>
-        <w:t>QL</w:t>
-      </w:r>
-      <w:r>
-        <w:rPr>
-          <w:lang w:val="fr-FR"/>
-        </w:rPr>
-        <w:t>ite, ayant déjà travaillé avec le MySQL nous sommes familier avec celui-ci. En plus des inconvénients du SQLite comme le manque de flexibilité du système.</w:t>
-      </w:r>
-    </w:p>
-    <w:p>
-      <w:pPr>
-        <w:pStyle w:val="Normal"/>
-        <w:rPr>
-          <w:lang w:val="fr-FR"/>
-        </w:rPr>
-      </w:pPr>
-      <w:r>
-        <w:rPr>
-          <w:lang w:val="fr-FR"/>
-        </w:rPr>
-        <w:t>P</w:t>
-      </w:r>
-      <w:r>
-        <w:rPr>
-          <w:lang w:val="fr-FR"/>
-        </w:rPr>
-        <w:t>our l’application nous avons le choix entre Android studio et QTCreator.</w:t>
-      </w:r>
-      <w:r>
-        <w:rPr>
-          <w:lang w:val="fr-FR"/>
-        </w:rPr>
+        <w:t>Pour ce qui est du langage pour le site web, nous nous sommes orientés vers le PHP car il permet de rendre le site dynamique et également de faire les requêtes vers la base de données grâce a des fonctions, néanmoins nous aurions pu utiliser le JavaScript mais n’ayant aucune expérience avec ce langage, nous avons choisi le PHP que nous maîtrisions déjà. Nous avons aussi utilisé le CSS afin de mettre en forme le site et permet de créer un design personnalisé.</w:t>
+      </w:r>
+    </w:p>
+    <w:p>
+      <w:pPr>
+        <w:pStyle w:val="Normal"/>
+        <w:rPr>
+          <w:lang w:val="fr-FR"/>
+        </w:rPr>
+      </w:pPr>
+      <w:r>
+        <w:rPr>
+          <w:lang w:val="fr-FR"/>
+        </w:rPr>
+        <w:t>Pour la base de données on avait le choix entre le MySQL et le SQLite, ayant déjà travaillé avec le MySQL nous sommes familier avec celui-ci. En plus des inconvénients du SQLite comme le manque de flexibilité du système.</w:t>
+      </w:r>
+    </w:p>
+    <w:p>
+      <w:pPr>
+        <w:pStyle w:val="Normal"/>
+        <w:rPr>
+          <w:lang w:val="fr-FR"/>
+        </w:rPr>
+      </w:pPr>
+      <w:r>
+        <w:rPr>
+          <w:lang w:val="fr-FR"/>
+        </w:rPr>
+        <w:t>Pour l’application nous avons le choix entre Android studio et QTCreator.</w:t>
         <w:br/>
         <w:t>Android studio utilise le langage Java tandis que QTCreator utilise le QML.</w:t>
       </w:r>
@@ -824,136 +780,140 @@
           <w:szCs w:val="40"/>
           <w:lang w:val="fr-FR"/>
         </w:rPr>
-        <w:t xml:space="preserve">Activité </w:t>
-      </w:r>
+        <w:t>Activité 6</w:t>
+      </w:r>
+    </w:p>
+    <w:p>
+      <w:pPr>
+        <w:pStyle w:val="Normal"/>
+        <w:rPr>
+          <w:lang w:val="fr-FR"/>
+        </w:rPr>
+      </w:pPr>
+      <w:r>
+        <w:rPr>
+          <w:lang w:val="fr-FR"/>
+        </w:rPr>
+        <w:t>C1 : Actualisation de la BDD en temps réel via MySQL</w:t>
+      </w:r>
+    </w:p>
+    <w:p>
+      <w:pPr>
+        <w:pStyle w:val="Normal"/>
+        <w:rPr>
+          <w:lang w:val="fr-FR"/>
+        </w:rPr>
+      </w:pPr>
+      <w:r>
+        <w:rPr>
+          <w:lang w:val="fr-FR"/>
+        </w:rPr>
+        <w:t>C1.1 : Envoie des données via Wifi</w:t>
+      </w:r>
+    </w:p>
+    <w:p>
+      <w:pPr>
+        <w:pStyle w:val="Normal"/>
+        <w:rPr>
+          <w:lang w:val="fr-FR"/>
+        </w:rPr>
+      </w:pPr>
+      <w:r>
+        <w:rPr>
+          <w:lang w:val="fr-FR"/>
+        </w:rPr>
+        <w:t>C2 : Automatisation de la création des poules via une fonctions PHP</w:t>
+      </w:r>
+    </w:p>
+    <w:p>
+      <w:pPr>
+        <w:pStyle w:val="Normal"/>
+        <w:rPr>
+          <w:lang w:val="fr-FR"/>
+        </w:rPr>
+      </w:pPr>
+      <w:r>
+        <w:rPr>
+          <w:lang w:val="fr-FR"/>
+        </w:rPr>
+        <w:t>C3 : Affichage du classement en temps réel sur le site</w:t>
+      </w:r>
+    </w:p>
+    <w:p>
+      <w:pPr>
+        <w:pStyle w:val="Normal"/>
+        <w:rPr>
+          <w:lang w:val="fr-FR"/>
+        </w:rPr>
+      </w:pPr>
+      <w:r>
+        <w:rPr>
+          <w:lang w:val="fr-FR"/>
+        </w:rPr>
+        <w:t xml:space="preserve">C4 : </w:t>
+      </w:r>
+      <w:r>
+        <w:rPr>
+          <w:rFonts w:cs="Calibri"/>
+        </w:rPr>
+        <w:t>Permettre de gérer les inscriptions et les données des participants sur le site</w:t>
+      </w:r>
+    </w:p>
+    <w:p>
+      <w:pPr>
+        <w:pStyle w:val="Normal"/>
+        <w:rPr>
+          <w:lang w:val="fr-FR"/>
+        </w:rPr>
+      </w:pPr>
+      <w:r>
+        <w:rPr>
+          <w:lang w:val="fr-FR"/>
+        </w:rPr>
+        <w:t xml:space="preserve">C4.1 : Permettre l’inscription des participants, des entraîneurs, des organisateurs, et du jury </w:t>
+      </w:r>
+      <w:r>
+        <w:rPr>
+          <w:rFonts w:cs="Calibri"/>
+          <w:lang w:val="fr-FR"/>
+        </w:rPr>
+        <w:t>sur le site</w:t>
+      </w:r>
+    </w:p>
+    <w:p>
+      <w:pPr>
+        <w:pStyle w:val="Normal"/>
+        <w:jc w:val="left"/>
+        <w:rPr>
+          <w:sz w:val="22"/>
+          <w:szCs w:val="22"/>
+          <w:lang w:val="fr-FR"/>
+        </w:rPr>
+      </w:pPr>
+      <w:r>
+        <w:rPr>
+          <w:sz w:val="22"/>
+          <w:szCs w:val="22"/>
+          <w:lang w:val="fr-FR"/>
+        </w:rPr>
+        <w:t>C5 : Application Android permettant la saisie des points lors des combats</w:t>
+      </w:r>
+    </w:p>
+    <w:p>
+      <w:pPr>
+        <w:pStyle w:val="Normal"/>
+        <w:jc w:val="center"/>
+        <w:rPr>
+          <w:lang w:val="fr-FR"/>
+        </w:rPr>
+      </w:pPr>
       <w:r>
         <w:rPr>
           <w:sz w:val="40"/>
           <w:szCs w:val="40"/>
           <w:lang w:val="fr-FR"/>
         </w:rPr>
-        <w:t>6</w:t>
-      </w:r>
-    </w:p>
-    <w:p>
-      <w:pPr>
-        <w:pStyle w:val="Normal"/>
-        <w:rPr>
-          <w:lang w:val="fr-FR"/>
-        </w:rPr>
-      </w:pPr>
-      <w:r>
-        <w:rPr>
-          <w:lang w:val="fr-FR"/>
-        </w:rPr>
-        <w:t xml:space="preserve">C1 : Actualisation de la BDD en temps réel </w:t>
-      </w:r>
-      <w:r>
-        <w:rPr>
-          <w:lang w:val="fr-FR"/>
-        </w:rPr>
-        <w:t>via MySQL</w:t>
-      </w:r>
-    </w:p>
-    <w:p>
-      <w:pPr>
-        <w:pStyle w:val="Normal"/>
-        <w:rPr>
-          <w:lang w:val="fr-FR"/>
-        </w:rPr>
-      </w:pPr>
-      <w:r>
-        <w:rPr>
-          <w:lang w:val="fr-FR"/>
-        </w:rPr>
-        <w:t>C1.1 : Envoie des données via Wifi</w:t>
-      </w:r>
-    </w:p>
-    <w:p>
-      <w:pPr>
-        <w:pStyle w:val="Normal"/>
-        <w:rPr>
-          <w:lang w:val="fr-FR"/>
-        </w:rPr>
-      </w:pPr>
-      <w:r>
-        <w:rPr>
-          <w:lang w:val="fr-FR"/>
-        </w:rPr>
-        <w:t xml:space="preserve">C2 : Automatisation de la création des poules </w:t>
-      </w:r>
-      <w:r>
-        <w:rPr>
-          <w:lang w:val="fr-FR"/>
-        </w:rPr>
-        <w:t>via une fonctions PHP</w:t>
-      </w:r>
-    </w:p>
-    <w:p>
-      <w:pPr>
-        <w:pStyle w:val="Normal"/>
-        <w:rPr>
-          <w:lang w:val="fr-FR"/>
-        </w:rPr>
-      </w:pPr>
-      <w:r>
-        <w:rPr>
-          <w:lang w:val="fr-FR"/>
-        </w:rPr>
-        <w:t xml:space="preserve">C3 : Affichage du classement en temps réel </w:t>
-      </w:r>
-      <w:r>
-        <w:rPr>
-          <w:lang w:val="fr-FR"/>
-        </w:rPr>
-        <w:t>sur le site</w:t>
-      </w:r>
-    </w:p>
-    <w:p>
-      <w:pPr>
-        <w:pStyle w:val="Normal"/>
-        <w:rPr>
-          <w:lang w:val="fr-FR"/>
-        </w:rPr>
-      </w:pPr>
-      <w:r>
-        <w:rPr>
-          <w:lang w:val="fr-FR"/>
-        </w:rPr>
-        <w:t xml:space="preserve">C4 : </w:t>
-      </w:r>
-      <w:r>
-        <w:rPr>
-          <w:rFonts w:cs="Calibri"/>
-        </w:rPr>
-        <w:t xml:space="preserve">Permettre de gérer les inscriptions et les données des participants </w:t>
-      </w:r>
-      <w:r>
-        <w:rPr>
-          <w:rFonts w:cs="Calibri"/>
-        </w:rPr>
-        <w:t>sur le site</w:t>
-      </w:r>
-    </w:p>
-    <w:p>
-      <w:pPr>
-        <w:pStyle w:val="Normal"/>
-        <w:rPr>
-          <w:lang w:val="fr-FR"/>
-        </w:rPr>
-      </w:pPr>
-      <w:r>
-        <w:rPr>
-          <w:lang w:val="fr-FR"/>
-        </w:rPr>
-        <w:t xml:space="preserve">C4.1 : Permettre l’inscription des participants, des entraîneurs, des organisateurs, et du jury </w:t>
-      </w:r>
-      <w:r>
-        <w:rPr>
-          <w:rFonts w:cs="Calibri"/>
-          <w:lang w:val="fr-FR"/>
-        </w:rPr>
-        <w:t>sur le site</w:t>
+        <w:t>Activité 7</w:t>
       </w:r>
     </w:p>
     <w:p>
@@ -972,7 +932,51 @@
           <w:szCs w:val="22"/>
           <w:lang w:val="fr-FR"/>
         </w:rPr>
-        <w:t>C5 : Application Android permettant la saisie des points lors des combats</w:t>
+        <w:drawing>
+          <wp:anchor behindDoc="0" distT="0" distB="0" distL="0" distR="0" simplePos="0" locked="0" layoutInCell="0" allowOverlap="1" relativeHeight="4">
+            <wp:simplePos x="0" y="0"/>
+            <wp:positionH relativeFrom="column">
+              <wp:align>center</wp:align>
+            </wp:positionH>
+            <wp:positionV relativeFrom="paragraph">
+              <wp:posOffset>635</wp:posOffset>
+            </wp:positionV>
+            <wp:extent cx="5943600" cy="2126615"/>
+            <wp:effectExtent l="0" t="0" r="0" b="0"/>
+            <wp:wrapSquare wrapText="largest"/>
+            <wp:docPr id="3" name="Image3" descr=""/>
+            <wp:cNvGraphicFramePr>
+              <a:graphicFrameLocks xmlns:a="http://schemas.openxmlformats.org/drawingml/2006/main" noChangeAspect="1"/>
+            </wp:cNvGraphicFramePr>
+            <a:graphic xmlns:a="http://schemas.openxmlformats.org/drawingml/2006/main">
+              <a:graphicData uri="http://schemas.openxmlformats.org/drawingml/2006/picture">
+                <pic:pic xmlns:pic="http://schemas.openxmlformats.org/drawingml/2006/picture">
+                  <pic:nvPicPr>
+                    <pic:cNvPr id="3" name="Image3" descr=""/>
+                    <pic:cNvPicPr>
+                      <a:picLocks noChangeAspect="1" noChangeArrowheads="1"/>
+                    </pic:cNvPicPr>
+                  </pic:nvPicPr>
+                  <pic:blipFill>
+                    <a:blip r:embed="rId5"/>
+                    <a:stretch>
+                      <a:fillRect/>
+                    </a:stretch>
+                  </pic:blipFill>
+                  <pic:spPr bwMode="auto">
+                    <a:xfrm>
+                      <a:off x="0" y="0"/>
+                      <a:ext cx="5943600" cy="2126615"/>
+                    </a:xfrm>
+                    <a:prstGeom prst="rect">
+                      <a:avLst/>
+                    </a:prstGeom>
+                  </pic:spPr>
+                </pic:pic>
+              </a:graphicData>
+            </a:graphic>
+          </wp:anchor>
+        </w:drawing>
       </w:r>
     </w:p>
     <w:p>
@@ -989,15 +993,7 @@
           <w:szCs w:val="40"/>
           <w:lang w:val="fr-FR"/>
         </w:rPr>
-        <w:t xml:space="preserve">Activité </w:t>
-      </w:r>
-      <w:r>
-        <w:rPr>
-          <w:sz w:val="40"/>
-          <w:szCs w:val="40"/>
-          <w:lang w:val="fr-FR"/>
-        </w:rPr>
-        <w:t>7</w:t>
+        <w:t>Activité 8</w:t>
       </w:r>
     </w:p>
     <w:p>
@@ -1016,23 +1012,7 @@
           <w:szCs w:val="22"/>
           <w:lang w:val="fr-FR"/>
         </w:rPr>
-      </w:r>
-    </w:p>
-    <w:p>
-      <w:pPr>
-        <w:pStyle w:val="Normal"/>
-        <w:jc w:val="center"/>
-        <w:rPr>
-          <w:lang w:val="fr-FR"/>
-        </w:rPr>
-      </w:pPr>
-      <w:r>
-        <w:rPr>
-          <w:sz w:val="40"/>
-          <w:szCs w:val="40"/>
-          <w:lang w:val="fr-FR"/>
-        </w:rPr>
-        <w:t>Activité 8</w:t>
+        <w:t>Test de l’inscription et de la connexion au site en tant que jury, organisateur et d’administrateur avec les accès respectifs aux pages.</w:t>
       </w:r>
     </w:p>
     <w:p>
@@ -1051,69 +1031,22 @@
           <w:szCs w:val="22"/>
           <w:lang w:val="fr-FR"/>
         </w:rPr>
-        <w:t xml:space="preserve">Test de </w:t>
-      </w:r>
-      <w:r>
+        <w:t>Ajout, suppression et modification des combattants via le site.</w:t>
+      </w:r>
+    </w:p>
+    <w:p>
+      <w:pPr>
+        <w:pStyle w:val="Normal"/>
+        <w:spacing w:before="0" w:after="160"/>
+        <w:jc w:val="left"/>
         <w:rPr>
           <w:sz w:val="22"/>
           <w:szCs w:val="22"/>
           <w:lang w:val="fr-FR"/>
         </w:rPr>
-        <w:t xml:space="preserve">l’inscription et de la </w:t>
-      </w:r>
-      <w:r>
-        <w:rPr>
-          <w:sz w:val="22"/>
-          <w:szCs w:val="22"/>
-          <w:lang w:val="fr-FR"/>
-        </w:rPr>
-        <w:t xml:space="preserve">connexion </w:t>
-      </w:r>
-      <w:r>
-        <w:rPr>
-          <w:sz w:val="22"/>
-          <w:szCs w:val="22"/>
-          <w:lang w:val="fr-FR"/>
-        </w:rPr>
-        <w:t>au site en tant que jury, organisateur et d’administrateur avec les accès respectifs aux pages.</w:t>
-      </w:r>
-    </w:p>
-    <w:p>
-      <w:pPr>
-        <w:pStyle w:val="Normal"/>
-        <w:jc w:val="left"/>
-        <w:rPr>
-          <w:sz w:val="22"/>
-          <w:szCs w:val="22"/>
-          <w:lang w:val="fr-FR"/>
-        </w:rPr>
-      </w:pPr>
-      <w:r>
-        <w:rPr>
-          <w:sz w:val="22"/>
-          <w:szCs w:val="22"/>
-          <w:lang w:val="fr-FR"/>
-        </w:rPr>
-        <w:t>Ajout, suppression et modification des combattants via le site.</w:t>
-      </w:r>
-    </w:p>
-    <w:p>
-      <w:pPr>
-        <w:pStyle w:val="Normal"/>
-        <w:spacing w:before="0" w:after="160"/>
-        <w:jc w:val="left"/>
-        <w:rPr>
-          <w:sz w:val="22"/>
-          <w:szCs w:val="22"/>
-          <w:lang w:val="fr-FR"/>
-        </w:rPr>
-      </w:pPr>
-      <w:r>
-        <w:rPr>
-          <w:sz w:val="22"/>
-          <w:szCs w:val="22"/>
-          <w:lang w:val="fr-FR"/>
-        </w:rPr>
+      </w:pPr>
+      <w:r>
+        <w:rPr/>
       </w:r>
     </w:p>
     <w:sectPr>

</xml_diff>